<commit_message>
First Draft or Homeless may rise
</commit_message>
<xml_diff>
--- a/+5 PILOTING_/Legal/Amonetary Economics - A Legal Basis Thereof  #Albatross.docx
+++ b/+5 PILOTING_/Legal/Amonetary Economics - A Legal Basis Thereof  #Albatross.docx
@@ -5,43 +5,89 @@
     <w:p>
       <w:pPr>
         <w:spacing w:after="60" w:line="240" w:lineRule="auto"/>
-        <w:rPr>
+        <w:jc w:val="center"/>
+        <w:rPr>
+          <w:rFonts w:cstheme="minorHAnsi"/>
+          <w:sz w:val="21"/>
+          <w:szCs w:val="21"/>
+        </w:rPr>
+      </w:pPr>
+      <w:r>
+        <w:rPr>
+          <w:rFonts w:cstheme="minorHAnsi"/>
+          <w:sz w:val="21"/>
+          <w:szCs w:val="21"/>
+        </w:rPr>
+        <w:t>-</w:t>
+      </w:r>
+      <w:r>
+        <w:rPr>
+          <w:rFonts w:cstheme="minorHAnsi"/>
+          <w:sz w:val="21"/>
+          <w:szCs w:val="21"/>
+        </w:rPr>
+        <w:t>In The Matter Of:</w:t>
+      </w:r>
+    </w:p>
+    <w:p>
+      <w:pPr>
+        <w:spacing w:after="60" w:line="240" w:lineRule="auto"/>
+        <w:jc w:val="center"/>
+        <w:rPr>
+          <w:rFonts w:cstheme="minorHAnsi"/>
           <w:b/>
           <w:bCs/>
-        </w:rPr>
-      </w:pPr>
-      <w:r>
-        <w:rPr>
+          <w:sz w:val="21"/>
+          <w:szCs w:val="21"/>
+        </w:rPr>
+      </w:pPr>
+      <w:r>
+        <w:rPr>
+          <w:rFonts w:cstheme="minorHAnsi"/>
           <w:b/>
           <w:bCs/>
+          <w:sz w:val="21"/>
+          <w:szCs w:val="21"/>
         </w:rPr>
         <w:t>Salman</w:t>
       </w:r>
       <w:r>
         <w:rPr>
+          <w:rFonts w:cstheme="minorHAnsi"/>
           <w:b/>
           <w:bCs/>
+          <w:sz w:val="21"/>
+          <w:szCs w:val="21"/>
         </w:rPr>
         <w:t xml:space="preserve"> Christian Shuaib </w:t>
       </w:r>
       <w:r>
         <w:rPr>
+          <w:rFonts w:cstheme="minorHAnsi"/>
           <w:b/>
           <w:bCs/>
+          <w:sz w:val="21"/>
+          <w:szCs w:val="21"/>
         </w:rPr>
         <w:t>VERSUS</w:t>
       </w:r>
       <w:r>
         <w:rPr>
+          <w:rFonts w:cstheme="minorHAnsi"/>
           <w:b/>
           <w:bCs/>
+          <w:sz w:val="21"/>
+          <w:szCs w:val="21"/>
         </w:rPr>
         <w:t xml:space="preserve"> </w:t>
       </w:r>
       <w:r>
         <w:rPr>
+          <w:rFonts w:cstheme="minorHAnsi"/>
           <w:b/>
           <w:bCs/>
+          <w:sz w:val="21"/>
+          <w:szCs w:val="21"/>
         </w:rPr>
         <w:t>State Bank of Pakistan [a central bank]</w:t>
       </w:r>
@@ -49,117 +95,298 @@
     <w:p>
       <w:pPr>
         <w:spacing w:after="60" w:line="240" w:lineRule="auto"/>
-      </w:pPr>
-      <w:r>
+        <w:rPr>
+          <w:rFonts w:cstheme="minorHAnsi"/>
+          <w:sz w:val="21"/>
+          <w:szCs w:val="21"/>
+        </w:rPr>
+      </w:pPr>
+      <w:r>
+        <w:rPr>
+          <w:rFonts w:cstheme="minorHAnsi"/>
+          <w:sz w:val="21"/>
+          <w:szCs w:val="21"/>
+        </w:rPr>
+        <w:t xml:space="preserve">ATT:  </w:t>
+      </w:r>
+      <w:r>
+        <w:rPr>
+          <w:rFonts w:cstheme="minorHAnsi"/>
+          <w:sz w:val="21"/>
+          <w:szCs w:val="21"/>
+        </w:rPr>
+        <w:t>TORONTO SMALL CLAIMS COURT //</w:t>
+      </w:r>
+      <w:r>
+        <w:rPr>
+          <w:rFonts w:cstheme="minorHAnsi"/>
+          <w:sz w:val="21"/>
+          <w:szCs w:val="21"/>
+        </w:rPr>
+        <w:t>47 Sheppard Ave</w:t>
+      </w:r>
+      <w:r>
+        <w:rPr>
+          <w:rFonts w:cstheme="minorHAnsi"/>
+          <w:sz w:val="21"/>
+          <w:szCs w:val="21"/>
+        </w:rPr>
+        <w:t>nue</w:t>
+      </w:r>
+      <w:r>
+        <w:rPr>
+          <w:rFonts w:cstheme="minorHAnsi"/>
+          <w:sz w:val="21"/>
+          <w:szCs w:val="21"/>
+        </w:rPr>
+        <w:t xml:space="preserve"> East</w:t>
+      </w:r>
+      <w:r>
+        <w:rPr>
+          <w:rFonts w:cstheme="minorHAnsi"/>
+          <w:sz w:val="21"/>
+          <w:szCs w:val="21"/>
+        </w:rPr>
+        <w:t>, Toronto</w:t>
+      </w:r>
+      <w:r>
+        <w:rPr>
+          <w:rFonts w:cstheme="minorHAnsi"/>
+          <w:sz w:val="21"/>
+          <w:szCs w:val="21"/>
+        </w:rPr>
+        <w:t>_</w:t>
+      </w:r>
+    </w:p>
+    <w:p>
+      <w:pPr>
+        <w:spacing w:after="60" w:line="240" w:lineRule="auto"/>
+        <w:rPr>
+          <w:rFonts w:cstheme="minorHAnsi"/>
+          <w:sz w:val="21"/>
+          <w:szCs w:val="21"/>
+        </w:rPr>
+      </w:pPr>
+      <w:r>
+        <w:rPr>
+          <w:rFonts w:cstheme="minorHAnsi"/>
+          <w:sz w:val="21"/>
+          <w:szCs w:val="21"/>
+        </w:rPr>
+        <w:t>-</w:t>
+      </w:r>
+      <w:r>
+        <w:rPr>
+          <w:rFonts w:cstheme="minorHAnsi"/>
+          <w:sz w:val="21"/>
+          <w:szCs w:val="21"/>
+        </w:rPr>
         <w:t>RE:</w:t>
       </w:r>
       <w:r>
         <w:rPr>
+          <w:rFonts w:cstheme="minorHAnsi"/>
           <w:b/>
           <w:bCs/>
+          <w:sz w:val="21"/>
+          <w:szCs w:val="21"/>
         </w:rPr>
         <w:t xml:space="preserve"> </w:t>
       </w:r>
-      <w:proofErr w:type="spellStart"/>
-      <w:r>
-        <w:rPr>
+      <w:r>
+        <w:rPr>
+          <w:rFonts w:cstheme="minorHAnsi"/>
           <w:b/>
           <w:bCs/>
-        </w:rPr>
-        <w:t>Amonetary</w:t>
-      </w:r>
-      <w:proofErr w:type="spellEnd"/>
-      <w:r>
-        <w:rPr>
+          <w:sz w:val="21"/>
+          <w:szCs w:val="21"/>
+        </w:rPr>
+        <w:t>Amonetary Economics</w:t>
+      </w:r>
+      <w:r>
+        <w:rPr>
+          <w:rFonts w:cstheme="minorHAnsi"/>
           <w:b/>
           <w:bCs/>
-        </w:rPr>
-        <w:t xml:space="preserve"> Economics</w:t>
-      </w:r>
-      <w:r>
-        <w:rPr>
+          <w:sz w:val="21"/>
+          <w:szCs w:val="21"/>
+        </w:rPr>
+        <w:t xml:space="preserve">, </w:t>
+      </w:r>
+      <w:r>
+        <w:rPr>
+          <w:rFonts w:cstheme="minorHAnsi"/>
           <w:b/>
           <w:bCs/>
-        </w:rPr>
-        <w:t xml:space="preserve">, </w:t>
-      </w:r>
-      <w:r>
-        <w:rPr>
-          <w:b/>
-          <w:bCs/>
+          <w:sz w:val="21"/>
+          <w:szCs w:val="21"/>
         </w:rPr>
         <w:t>Legal Basis</w:t>
       </w:r>
       <w:r>
+        <w:rPr>
+          <w:rFonts w:cstheme="minorHAnsi"/>
+          <w:sz w:val="21"/>
+          <w:szCs w:val="21"/>
+        </w:rPr>
         <w:t xml:space="preserve"> [a request for Default Judgment]</w:t>
       </w:r>
     </w:p>
     <w:p>
       <w:pPr>
         <w:spacing w:after="60" w:line="240" w:lineRule="auto"/>
-      </w:pPr>
-      <w:r>
-        <w:t>Your Honor,</w:t>
-      </w:r>
-    </w:p>
-    <w:p>
-      <w:pPr>
-        <w:spacing w:after="60" w:line="240" w:lineRule="auto"/>
-      </w:pPr>
-    </w:p>
-    <w:p>
-      <w:pPr>
-        <w:spacing w:after="60" w:line="240" w:lineRule="auto"/>
-      </w:pPr>
-      <w:r>
-        <w:t xml:space="preserve">We each belong to the same military: </w:t>
-      </w:r>
-      <w:proofErr w:type="gramStart"/>
-      <w:r>
-        <w:t>the Human race</w:t>
-      </w:r>
-      <w:proofErr w:type="gramEnd"/>
-      <w:r>
-        <w:t xml:space="preserve"> – seeing as, we each wear the same uniform- a physical Human body_</w:t>
-      </w:r>
-    </w:p>
-    <w:p>
-      <w:pPr>
-        <w:spacing w:after="60" w:line="240" w:lineRule="auto"/>
-      </w:pPr>
-    </w:p>
-    <w:p>
-      <w:pPr>
-        <w:spacing w:after="60" w:line="240" w:lineRule="auto"/>
-      </w:pPr>
-      <w:r>
+        <w:rPr>
+          <w:rFonts w:cstheme="minorHAnsi"/>
+          <w:sz w:val="21"/>
+          <w:szCs w:val="21"/>
+        </w:rPr>
+      </w:pPr>
+    </w:p>
+    <w:p>
+      <w:pPr>
+        <w:spacing w:after="60" w:line="240" w:lineRule="auto"/>
+        <w:rPr>
+          <w:rFonts w:cstheme="minorHAnsi"/>
+          <w:sz w:val="21"/>
+          <w:szCs w:val="21"/>
+        </w:rPr>
+      </w:pPr>
+      <w:r>
+        <w:rPr>
+          <w:rFonts w:cstheme="minorHAnsi"/>
+          <w:sz w:val="21"/>
+          <w:szCs w:val="21"/>
+        </w:rPr>
+        <w:t>Your Honor</w:t>
+      </w:r>
+      <w:r>
+        <w:rPr>
+          <w:rFonts w:cstheme="minorHAnsi"/>
+          <w:sz w:val="21"/>
+          <w:szCs w:val="21"/>
+        </w:rPr>
+        <w:t>!</w:t>
+      </w:r>
+    </w:p>
+    <w:p>
+      <w:pPr>
+        <w:spacing w:after="60" w:line="240" w:lineRule="auto"/>
+        <w:rPr>
+          <w:rFonts w:cstheme="minorHAnsi"/>
+          <w:sz w:val="21"/>
+          <w:szCs w:val="21"/>
+        </w:rPr>
+      </w:pPr>
+      <w:r>
+        <w:rPr>
+          <w:rFonts w:cstheme="minorHAnsi"/>
+          <w:sz w:val="21"/>
+          <w:szCs w:val="21"/>
+        </w:rPr>
+        <w:t xml:space="preserve">We each belong to the </w:t>
+      </w:r>
+      <w:r>
+        <w:rPr>
+          <w:rFonts w:cstheme="minorHAnsi"/>
+          <w:sz w:val="21"/>
+          <w:szCs w:val="21"/>
+        </w:rPr>
+        <w:t>a</w:t>
+      </w:r>
+      <w:r>
+        <w:rPr>
+          <w:rFonts w:cstheme="minorHAnsi"/>
+          <w:sz w:val="21"/>
+          <w:szCs w:val="21"/>
+        </w:rPr>
+        <w:t xml:space="preserve"> </w:t>
+      </w:r>
+      <w:r>
+        <w:rPr>
+          <w:rFonts w:cstheme="minorHAnsi"/>
+          <w:sz w:val="21"/>
+          <w:szCs w:val="21"/>
+        </w:rPr>
+        <w:t>M</w:t>
+      </w:r>
+      <w:r>
+        <w:rPr>
+          <w:rFonts w:cstheme="minorHAnsi"/>
+          <w:sz w:val="21"/>
+          <w:szCs w:val="21"/>
+        </w:rPr>
+        <w:t>ilitary: the Human race – seeing as, we each wear the same uniform- a physical Human body_</w:t>
+      </w:r>
+    </w:p>
+    <w:p>
+      <w:pPr>
+        <w:spacing w:after="60" w:line="240" w:lineRule="auto"/>
+        <w:rPr>
+          <w:rFonts w:cstheme="minorHAnsi"/>
+          <w:sz w:val="21"/>
+          <w:szCs w:val="21"/>
+        </w:rPr>
+      </w:pPr>
+    </w:p>
+    <w:p>
+      <w:pPr>
+        <w:spacing w:after="60" w:line="240" w:lineRule="auto"/>
+        <w:rPr>
+          <w:rFonts w:cstheme="minorHAnsi"/>
+          <w:sz w:val="21"/>
+          <w:szCs w:val="21"/>
+        </w:rPr>
+      </w:pPr>
+      <w:r>
+        <w:rPr>
+          <w:rFonts w:cstheme="minorHAnsi"/>
+          <w:sz w:val="21"/>
+          <w:szCs w:val="21"/>
+        </w:rPr>
         <w:t>Over the courses of Nature, man has evolve</w:t>
       </w:r>
       <w:r>
+        <w:rPr>
+          <w:rFonts w:cstheme="minorHAnsi"/>
+          <w:sz w:val="21"/>
+          <w:szCs w:val="21"/>
+        </w:rPr>
         <w:t>d</w:t>
       </w:r>
       <w:r>
-        <w:t xml:space="preserve"> myriad </w:t>
-      </w:r>
-      <w:proofErr w:type="spellStart"/>
-      <w:r>
-        <w:t>structa</w:t>
-      </w:r>
-      <w:proofErr w:type="spellEnd"/>
-      <w:r>
-        <w:t xml:space="preserve"> given the formation of such Military_</w:t>
-      </w:r>
-    </w:p>
-    <w:p>
-      <w:pPr>
-        <w:spacing w:after="60" w:line="240" w:lineRule="auto"/>
-      </w:pPr>
-    </w:p>
-    <w:p>
-      <w:pPr>
-        <w:spacing w:after="60" w:line="240" w:lineRule="auto"/>
-      </w:pPr>
-      <w:r>
+        <w:rPr>
+          <w:rFonts w:cstheme="minorHAnsi"/>
+          <w:sz w:val="21"/>
+          <w:szCs w:val="21"/>
+        </w:rPr>
+        <w:t xml:space="preserve"> myriad structa given the formation of such Military_</w:t>
+      </w:r>
+    </w:p>
+    <w:p>
+      <w:pPr>
+        <w:spacing w:after="60" w:line="240" w:lineRule="auto"/>
+        <w:rPr>
+          <w:rFonts w:cstheme="minorHAnsi"/>
+          <w:sz w:val="21"/>
+          <w:szCs w:val="21"/>
+        </w:rPr>
+      </w:pPr>
+    </w:p>
+    <w:p>
+      <w:pPr>
+        <w:spacing w:after="60" w:line="240" w:lineRule="auto"/>
+        <w:rPr>
+          <w:rFonts w:cstheme="minorHAnsi"/>
+          <w:sz w:val="21"/>
+          <w:szCs w:val="21"/>
+        </w:rPr>
+      </w:pPr>
+      <w:r>
+        <w:rPr>
+          <w:rFonts w:cstheme="minorHAnsi"/>
+          <w:sz w:val="21"/>
+          <w:szCs w:val="21"/>
+        </w:rPr>
         <w:t>There are three such Structural Forces:</w:t>
       </w:r>
     </w:p>
@@ -171,8 +398,18 @@
           <w:numId w:val="1"/>
         </w:numPr>
         <w:spacing w:after="60" w:line="240" w:lineRule="auto"/>
-      </w:pPr>
-      <w:r>
+        <w:rPr>
+          <w:rFonts w:cstheme="minorHAnsi"/>
+          <w:sz w:val="21"/>
+          <w:szCs w:val="21"/>
+        </w:rPr>
+      </w:pPr>
+      <w:r>
+        <w:rPr>
+          <w:rFonts w:cstheme="minorHAnsi"/>
+          <w:sz w:val="21"/>
+          <w:szCs w:val="21"/>
+        </w:rPr>
         <w:t>Force Majeure</w:t>
       </w:r>
     </w:p>
@@ -184,14 +421,34 @@
           <w:numId w:val="1"/>
         </w:numPr>
         <w:spacing w:after="60" w:line="240" w:lineRule="auto"/>
-      </w:pPr>
-      <w:r>
+        <w:rPr>
+          <w:rFonts w:cstheme="minorHAnsi"/>
+          <w:sz w:val="21"/>
+          <w:szCs w:val="21"/>
+        </w:rPr>
+      </w:pPr>
+      <w:r>
+        <w:rPr>
+          <w:rFonts w:cstheme="minorHAnsi"/>
+          <w:sz w:val="21"/>
+          <w:szCs w:val="21"/>
+        </w:rPr>
         <w:t>Fo</w:t>
       </w:r>
       <w:r>
+        <w:rPr>
+          <w:rFonts w:cstheme="minorHAnsi"/>
+          <w:sz w:val="21"/>
+          <w:szCs w:val="21"/>
+        </w:rPr>
         <w:t>r</w:t>
       </w:r>
       <w:r>
+        <w:rPr>
+          <w:rFonts w:cstheme="minorHAnsi"/>
+          <w:sz w:val="21"/>
+          <w:szCs w:val="21"/>
+        </w:rPr>
         <w:t>ce Maximus</w:t>
       </w:r>
     </w:p>
@@ -203,435 +460,1185 @@
           <w:numId w:val="1"/>
         </w:numPr>
         <w:spacing w:after="60" w:line="240" w:lineRule="auto"/>
-      </w:pPr>
-      <w:r>
+        <w:rPr>
+          <w:rFonts w:cstheme="minorHAnsi"/>
+          <w:sz w:val="21"/>
+          <w:szCs w:val="21"/>
+        </w:rPr>
+      </w:pPr>
+      <w:r>
+        <w:rPr>
+          <w:rFonts w:cstheme="minorHAnsi"/>
+          <w:sz w:val="21"/>
+          <w:szCs w:val="21"/>
+        </w:rPr>
         <w:t>Force Meta</w:t>
       </w:r>
     </w:p>
     <w:p>
       <w:pPr>
         <w:spacing w:after="60" w:line="240" w:lineRule="auto"/>
-      </w:pPr>
-    </w:p>
-    <w:p>
-      <w:pPr>
-        <w:spacing w:after="60" w:line="240" w:lineRule="auto"/>
-      </w:pPr>
-      <w:r>
+        <w:rPr>
+          <w:rFonts w:cstheme="minorHAnsi"/>
+          <w:sz w:val="21"/>
+          <w:szCs w:val="21"/>
+        </w:rPr>
+      </w:pPr>
+    </w:p>
+    <w:p>
+      <w:pPr>
+        <w:spacing w:after="60" w:line="240" w:lineRule="auto"/>
+        <w:rPr>
+          <w:rFonts w:cstheme="minorHAnsi"/>
+          <w:sz w:val="21"/>
+          <w:szCs w:val="21"/>
+        </w:rPr>
+      </w:pPr>
+      <w:r>
+        <w:rPr>
+          <w:rFonts w:cstheme="minorHAnsi"/>
+          <w:sz w:val="21"/>
+          <w:szCs w:val="21"/>
+        </w:rPr>
         <w:t xml:space="preserve">TO </w:t>
       </w:r>
       <w:r>
         <w:rPr>
+          <w:rFonts w:cstheme="minorHAnsi"/>
           <w:b/>
           <w:bCs/>
+          <w:sz w:val="21"/>
+          <w:szCs w:val="21"/>
         </w:rPr>
         <w:t>Force Majeure</w:t>
       </w:r>
       <w:r>
+        <w:rPr>
+          <w:rFonts w:cstheme="minorHAnsi"/>
+          <w:sz w:val="21"/>
+          <w:szCs w:val="21"/>
+        </w:rPr>
         <w:t xml:space="preserve">, your radiant Honor is much familiar as: the Force that overtook Europe under the </w:t>
       </w:r>
       <w:r>
         <w:rPr>
+          <w:rFonts w:cstheme="minorHAnsi"/>
           <w:i/>
           <w:iCs/>
+          <w:sz w:val="21"/>
+          <w:szCs w:val="21"/>
         </w:rPr>
         <w:t>C</w:t>
       </w:r>
       <w:r>
         <w:rPr>
+          <w:rFonts w:cstheme="minorHAnsi"/>
           <w:i/>
           <w:iCs/>
+          <w:sz w:val="21"/>
+          <w:szCs w:val="21"/>
         </w:rPr>
         <w:t>ommand</w:t>
       </w:r>
       <w:r>
         <w:rPr>
+          <w:rFonts w:cstheme="minorHAnsi"/>
           <w:b/>
           <w:bCs/>
           <w:i/>
           <w:iCs/>
+          <w:sz w:val="21"/>
+          <w:szCs w:val="21"/>
         </w:rPr>
         <w:t>/</w:t>
       </w:r>
       <w:r>
+        <w:rPr>
+          <w:rFonts w:cstheme="minorHAnsi"/>
+          <w:sz w:val="21"/>
+          <w:szCs w:val="21"/>
+        </w:rPr>
         <w:t xml:space="preserve"> of one</w:t>
       </w:r>
       <w:r>
+        <w:rPr>
+          <w:rFonts w:cstheme="minorHAnsi"/>
+          <w:sz w:val="21"/>
+          <w:szCs w:val="21"/>
+        </w:rPr>
         <w:t xml:space="preserve"> </w:t>
       </w:r>
-      <w:proofErr w:type="spellStart"/>
-      <w:r>
+      <w:r>
+        <w:rPr>
+          <w:rFonts w:cstheme="minorHAnsi"/>
+          <w:sz w:val="21"/>
+          <w:szCs w:val="21"/>
+        </w:rPr>
         <w:t>cheavalier</w:t>
       </w:r>
-      <w:proofErr w:type="spellEnd"/>
-      <w:r>
+      <w:r>
+        <w:rPr>
+          <w:rFonts w:cstheme="minorHAnsi"/>
+          <w:sz w:val="21"/>
+          <w:szCs w:val="21"/>
+        </w:rPr>
         <w:t xml:space="preserve"> </w:t>
       </w:r>
-      <w:proofErr w:type="spellStart"/>
-      <w:proofErr w:type="gramStart"/>
-      <w:r>
+      <w:r>
+        <w:rPr>
+          <w:rFonts w:cstheme="minorHAnsi"/>
+          <w:sz w:val="21"/>
+          <w:szCs w:val="21"/>
+        </w:rPr>
         <w:t>général</w:t>
       </w:r>
-      <w:proofErr w:type="spellEnd"/>
-      <w:r>
+      <w:r>
+        <w:rPr>
+          <w:rFonts w:cstheme="minorHAnsi"/>
+          <w:sz w:val="21"/>
+          <w:szCs w:val="21"/>
+        </w:rPr>
         <w:t>:-</w:t>
       </w:r>
-      <w:proofErr w:type="gramEnd"/>
-      <w:r>
+      <w:r>
+        <w:rPr>
+          <w:rFonts w:cstheme="minorHAnsi"/>
+          <w:sz w:val="21"/>
+          <w:szCs w:val="21"/>
+        </w:rPr>
         <w:t xml:space="preserve"> Napole</w:t>
       </w:r>
       <w:r>
+        <w:rPr>
+          <w:rFonts w:cstheme="minorHAnsi"/>
+          <w:sz w:val="21"/>
+          <w:szCs w:val="21"/>
+        </w:rPr>
         <w:t>o</w:t>
       </w:r>
       <w:r>
+        <w:rPr>
+          <w:rFonts w:cstheme="minorHAnsi"/>
+          <w:sz w:val="21"/>
+          <w:szCs w:val="21"/>
+        </w:rPr>
         <w:t>n Bonaparte</w:t>
       </w:r>
       <w:r>
+        <w:rPr>
+          <w:rFonts w:cstheme="minorHAnsi"/>
+          <w:sz w:val="21"/>
+          <w:szCs w:val="21"/>
+        </w:rPr>
         <w:t xml:space="preserve"> – </w:t>
       </w:r>
       <w:r>
         <w:rPr>
+          <w:rFonts w:cstheme="minorHAnsi"/>
           <w:b/>
           <w:bCs/>
+          <w:sz w:val="21"/>
+          <w:szCs w:val="21"/>
         </w:rPr>
         <w:t>risen</w:t>
       </w:r>
       <w:r>
+        <w:rPr>
+          <w:rFonts w:cstheme="minorHAnsi"/>
+          <w:sz w:val="21"/>
+          <w:szCs w:val="21"/>
+        </w:rPr>
         <w:t xml:space="preserve"> of ashes</w:t>
       </w:r>
       <w:r>
+        <w:rPr>
+          <w:rFonts w:cstheme="minorHAnsi"/>
+          <w:sz w:val="21"/>
+          <w:szCs w:val="21"/>
+        </w:rPr>
         <w:t xml:space="preserve">_  </w:t>
       </w:r>
     </w:p>
     <w:p>
       <w:pPr>
         <w:spacing w:after="60" w:line="240" w:lineRule="auto"/>
-      </w:pPr>
-    </w:p>
-    <w:p>
-      <w:pPr>
-        <w:spacing w:after="60" w:line="240" w:lineRule="auto"/>
-      </w:pPr>
-      <w:r>
+        <w:rPr>
+          <w:rFonts w:cstheme="minorHAnsi"/>
+          <w:sz w:val="21"/>
+          <w:szCs w:val="21"/>
+        </w:rPr>
+      </w:pPr>
+    </w:p>
+    <w:p>
+      <w:pPr>
+        <w:spacing w:after="60" w:line="240" w:lineRule="auto"/>
+        <w:rPr>
+          <w:rFonts w:cstheme="minorHAnsi"/>
+          <w:sz w:val="21"/>
+          <w:szCs w:val="21"/>
+        </w:rPr>
+      </w:pPr>
+      <w:r>
+        <w:rPr>
+          <w:rFonts w:cstheme="minorHAnsi"/>
+          <w:sz w:val="21"/>
+          <w:szCs w:val="21"/>
+        </w:rPr>
         <w:t xml:space="preserve">TO </w:t>
       </w:r>
       <w:r>
         <w:rPr>
+          <w:rFonts w:cstheme="minorHAnsi"/>
           <w:b/>
           <w:bCs/>
+          <w:sz w:val="21"/>
+          <w:szCs w:val="21"/>
         </w:rPr>
         <w:t>Force Maximus</w:t>
       </w:r>
       <w:r>
-        <w:t xml:space="preserve">, your esteemed </w:t>
-      </w:r>
-      <w:proofErr w:type="spellStart"/>
-      <w:r>
-        <w:t>Honour</w:t>
-      </w:r>
-      <w:proofErr w:type="spellEnd"/>
-      <w:r>
-        <w:t xml:space="preserve"> is even more attuned: the Force that protects </w:t>
-      </w:r>
-      <w:r>
-        <w:rPr>
+        <w:rPr>
+          <w:rFonts w:cstheme="minorHAnsi"/>
+          <w:sz w:val="21"/>
+          <w:szCs w:val="21"/>
+        </w:rPr>
+        <w:t xml:space="preserve">, your esteemed Honour is even more attuned: the Force that protects </w:t>
+      </w:r>
+      <w:r>
+        <w:rPr>
+          <w:rFonts w:cstheme="minorHAnsi"/>
           <w:i/>
           <w:iCs/>
+          <w:sz w:val="21"/>
+          <w:szCs w:val="21"/>
         </w:rPr>
         <w:t>O</w:t>
       </w:r>
       <w:r>
         <w:rPr>
+          <w:rFonts w:cstheme="minorHAnsi"/>
           <w:i/>
           <w:iCs/>
+          <w:sz w:val="21"/>
+          <w:szCs w:val="21"/>
         </w:rPr>
         <w:t>rder</w:t>
       </w:r>
       <w:r>
         <w:rPr>
+          <w:rFonts w:cstheme="minorHAnsi"/>
           <w:b/>
           <w:bCs/>
           <w:i/>
           <w:iCs/>
+          <w:sz w:val="21"/>
+          <w:szCs w:val="21"/>
         </w:rPr>
         <w:t>/</w:t>
       </w:r>
       <w:r>
+        <w:rPr>
+          <w:rFonts w:cstheme="minorHAnsi"/>
+          <w:sz w:val="21"/>
+          <w:szCs w:val="21"/>
+        </w:rPr>
         <w:t xml:space="preserve"> by thine own commission, as </w:t>
       </w:r>
       <w:r>
         <w:rPr>
+          <w:rFonts w:cstheme="minorHAnsi"/>
           <w:b/>
           <w:bCs/>
+          <w:sz w:val="21"/>
+          <w:szCs w:val="21"/>
         </w:rPr>
         <w:t>inherited</w:t>
       </w:r>
       <w:r>
+        <w:rPr>
+          <w:rFonts w:cstheme="minorHAnsi"/>
+          <w:sz w:val="21"/>
+          <w:szCs w:val="21"/>
+        </w:rPr>
         <w:t xml:space="preserve"> from Royal prowess_</w:t>
       </w:r>
     </w:p>
     <w:p>
       <w:pPr>
         <w:spacing w:after="60" w:line="240" w:lineRule="auto"/>
-      </w:pPr>
-    </w:p>
-    <w:p>
-      <w:pPr>
-        <w:spacing w:after="60" w:line="240" w:lineRule="auto"/>
-      </w:pPr>
-      <w:r>
+        <w:rPr>
+          <w:rFonts w:cstheme="minorHAnsi"/>
+          <w:sz w:val="21"/>
+          <w:szCs w:val="21"/>
+        </w:rPr>
+      </w:pPr>
+    </w:p>
+    <w:p>
+      <w:pPr>
+        <w:spacing w:after="60" w:line="240" w:lineRule="auto"/>
+        <w:rPr>
+          <w:rFonts w:cstheme="minorHAnsi"/>
+          <w:sz w:val="21"/>
+          <w:szCs w:val="21"/>
+        </w:rPr>
+      </w:pPr>
+      <w:r>
+        <w:rPr>
+          <w:rFonts w:cstheme="minorHAnsi"/>
+          <w:sz w:val="21"/>
+          <w:szCs w:val="21"/>
+        </w:rPr>
         <w:t xml:space="preserve">TO </w:t>
       </w:r>
       <w:r>
         <w:rPr>
+          <w:rFonts w:cstheme="minorHAnsi"/>
           <w:b/>
           <w:bCs/>
+          <w:sz w:val="21"/>
+          <w:szCs w:val="21"/>
         </w:rPr>
         <w:t>Force Meta</w:t>
       </w:r>
       <w:r>
+        <w:rPr>
+          <w:rFonts w:cstheme="minorHAnsi"/>
+          <w:sz w:val="21"/>
+          <w:szCs w:val="21"/>
+        </w:rPr>
         <w:t xml:space="preserve">, thine hallowed </w:t>
       </w:r>
       <w:r>
         <w:rPr>
+          <w:rFonts w:cstheme="minorHAnsi"/>
           <w:i/>
           <w:iCs/>
+          <w:sz w:val="21"/>
+          <w:szCs w:val="21"/>
         </w:rPr>
         <w:t>C</w:t>
       </w:r>
       <w:r>
         <w:rPr>
+          <w:rFonts w:cstheme="minorHAnsi"/>
           <w:i/>
           <w:iCs/>
+          <w:sz w:val="21"/>
+          <w:szCs w:val="21"/>
         </w:rPr>
         <w:t>ourt</w:t>
       </w:r>
       <w:r>
         <w:rPr>
+          <w:rFonts w:cstheme="minorHAnsi"/>
           <w:b/>
           <w:bCs/>
           <w:i/>
           <w:iCs/>
+          <w:sz w:val="21"/>
+          <w:szCs w:val="21"/>
         </w:rPr>
         <w:t>/</w:t>
       </w:r>
       <w:r>
+        <w:rPr>
+          <w:rFonts w:cstheme="minorHAnsi"/>
+          <w:sz w:val="21"/>
+          <w:szCs w:val="21"/>
+        </w:rPr>
         <w:t xml:space="preserve"> owes 33</w:t>
       </w:r>
       <w:r>
-        <w:t xml:space="preserve"> Percent - </w:t>
-      </w:r>
-      <w:proofErr w:type="spellStart"/>
-      <w:r>
-        <w:t>its</w:t>
-      </w:r>
-      <w:proofErr w:type="spellEnd"/>
-      <w:r>
-        <w:t xml:space="preserve"> very Honor</w:t>
-      </w:r>
-      <w:r>
+        <w:rPr>
+          <w:rFonts w:cstheme="minorHAnsi"/>
+          <w:sz w:val="21"/>
+          <w:szCs w:val="21"/>
+        </w:rPr>
+        <w:t xml:space="preserve"> Percent - its very Honor</w:t>
+      </w:r>
+      <w:r>
+        <w:rPr>
+          <w:rFonts w:cstheme="minorHAnsi"/>
+          <w:sz w:val="21"/>
+          <w:szCs w:val="21"/>
+        </w:rPr>
         <w:t>:</w:t>
       </w:r>
       <w:r>
-        <w:t xml:space="preserve"> the Unarmed Provocateurs </w:t>
-      </w:r>
-      <w:r>
-        <w:t xml:space="preserve">per Game </w:t>
-      </w:r>
-      <w:proofErr w:type="gramStart"/>
-      <w:r>
-        <w:t xml:space="preserve">Theory,  </w:t>
-      </w:r>
-      <w:r>
-        <w:t>kings</w:t>
-      </w:r>
-      <w:proofErr w:type="gramEnd"/>
-      <w:r>
-        <w:t xml:space="preserve"> a al </w:t>
-      </w:r>
-      <w:r>
+        <w:rPr>
+          <w:rFonts w:cstheme="minorHAnsi"/>
+          <w:sz w:val="21"/>
+          <w:szCs w:val="21"/>
+        </w:rPr>
+        <w:t xml:space="preserve"> the Unarmed Provocateur </w:t>
+      </w:r>
+      <w:r>
+        <w:rPr>
+          <w:rFonts w:cstheme="minorHAnsi"/>
+          <w:sz w:val="21"/>
+          <w:szCs w:val="21"/>
+        </w:rPr>
+        <w:t xml:space="preserve">per Game Theory,  </w:t>
+      </w:r>
+      <w:r>
+        <w:rPr>
+          <w:rFonts w:cstheme="minorHAnsi"/>
+          <w:sz w:val="21"/>
+          <w:szCs w:val="21"/>
+        </w:rPr>
+        <w:t xml:space="preserve">kings a al </w:t>
+      </w:r>
+      <w:r>
+        <w:rPr>
+          <w:rFonts w:cstheme="minorHAnsi"/>
+          <w:sz w:val="21"/>
+          <w:szCs w:val="21"/>
+        </w:rPr>
         <w:t xml:space="preserve">Jesus Christ: </w:t>
       </w:r>
       <w:r>
+        <w:rPr>
+          <w:rFonts w:cstheme="minorHAnsi"/>
+          <w:sz w:val="21"/>
+          <w:szCs w:val="21"/>
+        </w:rPr>
         <w:t xml:space="preserve">as the Romans </w:t>
       </w:r>
       <w:r>
+        <w:rPr>
+          <w:rFonts w:cstheme="minorHAnsi"/>
+          <w:sz w:val="21"/>
+          <w:szCs w:val="21"/>
+        </w:rPr>
         <w:t>once</w:t>
       </w:r>
       <w:r>
+        <w:rPr>
+          <w:rFonts w:cstheme="minorHAnsi"/>
+          <w:sz w:val="21"/>
+          <w:szCs w:val="21"/>
+        </w:rPr>
         <w:t xml:space="preserve"> </w:t>
       </w:r>
       <w:r>
+        <w:rPr>
+          <w:rFonts w:cstheme="minorHAnsi"/>
+          <w:sz w:val="21"/>
+          <w:szCs w:val="21"/>
+        </w:rPr>
         <w:t>believed</w:t>
       </w:r>
       <w:r>
-        <w:t xml:space="preserve"> Pillars </w:t>
-      </w:r>
-      <w:r>
-        <w:t>three_</w:t>
-      </w:r>
-    </w:p>
-    <w:p>
-      <w:pPr>
-        <w:spacing w:after="60" w:line="240" w:lineRule="auto"/>
-      </w:pPr>
-    </w:p>
-    <w:p>
-      <w:pPr>
-        <w:spacing w:after="60" w:line="240" w:lineRule="auto"/>
-      </w:pPr>
-      <w:r>
+        <w:rPr>
+          <w:rFonts w:cstheme="minorHAnsi"/>
+          <w:sz w:val="21"/>
+          <w:szCs w:val="21"/>
+        </w:rPr>
+        <w:t xml:space="preserve"> </w:t>
+      </w:r>
+      <w:r>
+        <w:rPr>
+          <w:rFonts w:cstheme="minorHAnsi"/>
+          <w:sz w:val="21"/>
+          <w:szCs w:val="21"/>
+        </w:rPr>
+        <w:t>in</w:t>
+      </w:r>
+      <w:r>
+        <w:rPr>
+          <w:rFonts w:cstheme="minorHAnsi"/>
+          <w:sz w:val="21"/>
+          <w:szCs w:val="21"/>
+        </w:rPr>
+        <w:t xml:space="preserve"> </w:t>
+      </w:r>
+      <w:r>
+        <w:rPr>
+          <w:rFonts w:cstheme="minorHAnsi"/>
+          <w:sz w:val="21"/>
+          <w:szCs w:val="21"/>
+        </w:rPr>
+        <w:t>three</w:t>
+      </w:r>
+      <w:r>
+        <w:rPr>
+          <w:rFonts w:cstheme="minorHAnsi"/>
+          <w:sz w:val="21"/>
+          <w:szCs w:val="21"/>
+        </w:rPr>
+        <w:t xml:space="preserve"> Pillars too</w:t>
+      </w:r>
+      <w:r>
+        <w:rPr>
+          <w:rFonts w:cstheme="minorHAnsi"/>
+          <w:sz w:val="21"/>
+          <w:szCs w:val="21"/>
+        </w:rPr>
+        <w:t>_</w:t>
+      </w:r>
+    </w:p>
+    <w:p>
+      <w:pPr>
+        <w:spacing w:after="60" w:line="240" w:lineRule="auto"/>
+        <w:rPr>
+          <w:rFonts w:cstheme="minorHAnsi"/>
+          <w:sz w:val="21"/>
+          <w:szCs w:val="21"/>
+        </w:rPr>
+      </w:pPr>
+    </w:p>
+    <w:p>
+      <w:pPr>
+        <w:spacing w:after="60" w:line="240" w:lineRule="auto"/>
+        <w:rPr>
+          <w:rFonts w:cstheme="minorHAnsi"/>
+          <w:i/>
+          <w:iCs/>
+          <w:sz w:val="21"/>
+          <w:szCs w:val="21"/>
+        </w:rPr>
+      </w:pPr>
+      <w:r>
+        <w:rPr>
+          <w:rFonts w:cstheme="minorHAnsi"/>
+          <w:i/>
+          <w:iCs/>
+          <w:sz w:val="21"/>
+          <w:szCs w:val="21"/>
+        </w:rPr>
         <w:t>SCENE: (</w:t>
       </w:r>
       <w:r>
+        <w:rPr>
+          <w:rFonts w:cstheme="minorHAnsi"/>
+          <w:i/>
+          <w:iCs/>
+          <w:sz w:val="21"/>
+          <w:szCs w:val="21"/>
+        </w:rPr>
         <w:t>The author</w:t>
       </w:r>
       <w:r>
+        <w:rPr>
+          <w:rFonts w:cstheme="minorHAnsi"/>
+          <w:i/>
+          <w:iCs/>
+          <w:sz w:val="21"/>
+          <w:szCs w:val="21"/>
+        </w:rPr>
         <w:t xml:space="preserve"> kneels on one foot </w:t>
       </w:r>
       <w:r>
+        <w:rPr>
+          <w:rFonts w:cstheme="minorHAnsi"/>
+          <w:i/>
+          <w:iCs/>
+          <w:sz w:val="21"/>
+          <w:szCs w:val="21"/>
+        </w:rPr>
         <w:t xml:space="preserve">in thy Court and </w:t>
       </w:r>
       <w:r>
+        <w:rPr>
+          <w:rFonts w:cstheme="minorHAnsi"/>
+          <w:i/>
+          <w:iCs/>
+          <w:sz w:val="21"/>
+          <w:szCs w:val="21"/>
+        </w:rPr>
         <w:t xml:space="preserve">makes a </w:t>
       </w:r>
       <w:r>
+        <w:rPr>
+          <w:rFonts w:cstheme="minorHAnsi"/>
+          <w:i/>
+          <w:iCs/>
+          <w:sz w:val="21"/>
+          <w:szCs w:val="21"/>
+        </w:rPr>
         <w:t>Proposal</w:t>
       </w:r>
       <w:r>
+        <w:rPr>
+          <w:rFonts w:cstheme="minorHAnsi"/>
+          <w:i/>
+          <w:iCs/>
+          <w:sz w:val="21"/>
+          <w:szCs w:val="21"/>
+        </w:rPr>
         <w:t>:</w:t>
       </w:r>
       <w:r>
+        <w:rPr>
+          <w:rFonts w:cstheme="minorHAnsi"/>
+          <w:i/>
+          <w:iCs/>
+          <w:sz w:val="21"/>
+          <w:szCs w:val="21"/>
+        </w:rPr>
         <w:t xml:space="preserve"> if my argument is true, that this Mademoiselle witnesses i: myself in Meditation on occasion…….</w:t>
       </w:r>
-    </w:p>
-    <w:p>
-      <w:pPr>
-        <w:spacing w:after="60" w:line="240" w:lineRule="auto"/>
-      </w:pPr>
-    </w:p>
-    <w:p>
-      <w:pPr>
-        <w:spacing w:after="60" w:line="240" w:lineRule="auto"/>
-      </w:pPr>
-    </w:p>
-    <w:p>
-      <w:pPr>
-        <w:spacing w:after="60" w:line="240" w:lineRule="auto"/>
-      </w:pPr>
-    </w:p>
-    <w:p>
-      <w:pPr>
-        <w:spacing w:after="60" w:line="240" w:lineRule="auto"/>
-      </w:pPr>
-    </w:p>
-    <w:p>
-      <w:pPr>
-        <w:spacing w:after="60" w:line="240" w:lineRule="auto"/>
-      </w:pPr>
-    </w:p>
-    <w:p>
-      <w:pPr>
-        <w:spacing w:after="60" w:line="240" w:lineRule="auto"/>
-      </w:pPr>
-      <w:r>
-        <w:t xml:space="preserve">As </w:t>
-      </w:r>
-      <w:proofErr w:type="spellStart"/>
-      <w:r>
-        <w:t>rumour</w:t>
-      </w:r>
-      <w:proofErr w:type="spellEnd"/>
-      <w:r>
-        <w:t xml:space="preserve"> would have it, if </w:t>
-      </w:r>
-      <w:r>
+      <w:r>
+        <w:rPr>
+          <w:rFonts w:cstheme="minorHAnsi"/>
+          <w:i/>
+          <w:iCs/>
+          <w:sz w:val="21"/>
+          <w:szCs w:val="21"/>
+        </w:rPr>
+        <w:t>then we – I meant to say: Carl Jung was right: there is such a thing as an Anima:- it is TAYLOR ALISON SWIFT for each individual)</w:t>
+      </w:r>
+    </w:p>
+    <w:p>
+      <w:pPr>
+        <w:spacing w:after="60" w:line="240" w:lineRule="auto"/>
+        <w:rPr>
+          <w:rFonts w:cstheme="minorHAnsi"/>
+          <w:sz w:val="21"/>
+          <w:szCs w:val="21"/>
+        </w:rPr>
+      </w:pPr>
+    </w:p>
+    <w:p>
+      <w:pPr>
+        <w:spacing w:after="60" w:line="240" w:lineRule="auto"/>
+        <w:rPr>
+          <w:rFonts w:cstheme="minorHAnsi"/>
+          <w:i/>
+          <w:iCs/>
+          <w:sz w:val="21"/>
+          <w:szCs w:val="21"/>
+        </w:rPr>
+      </w:pPr>
+      <w:r>
+        <w:rPr>
+          <w:rFonts w:cstheme="minorHAnsi"/>
+          <w:i/>
+          <w:iCs/>
+          <w:sz w:val="21"/>
+          <w:szCs w:val="21"/>
+        </w:rPr>
+        <w:t>THE ARGUMENT CONTINUES:</w:t>
+      </w:r>
+    </w:p>
+    <w:p>
+      <w:pPr>
+        <w:spacing w:after="60" w:line="240" w:lineRule="auto"/>
+        <w:rPr>
+          <w:rFonts w:cstheme="minorHAnsi"/>
+          <w:sz w:val="21"/>
+          <w:szCs w:val="21"/>
+        </w:rPr>
+      </w:pPr>
+      <w:r>
+        <w:rPr>
+          <w:rFonts w:cstheme="minorHAnsi"/>
+          <w:sz w:val="21"/>
+          <w:szCs w:val="21"/>
+        </w:rPr>
+        <w:t xml:space="preserve">This Claimant, at your service (always), i: Salman CHRISTIAN Shuaib have been bestowed with Force Meta since 31 MARCH 2008 TORONTO through a Dream of a Saint – that Dream is now exercised by Meditation: in which I see her: TAYLOR ALISON SWIFT:- by whose Imperial prowess: I do claim that each citizen has a right to carry a MILITARY Badge and get free Tim Hortons Coffee or any thing else of value in the World: Long Live Starbucks (I am Sultan of Pakistan #33A9FF(86BLUE))_ </w:t>
+      </w:r>
+    </w:p>
+    <w:p>
+      <w:pPr>
+        <w:spacing w:after="60" w:line="240" w:lineRule="auto"/>
+        <w:rPr>
+          <w:rFonts w:cstheme="minorHAnsi"/>
+          <w:sz w:val="21"/>
+          <w:szCs w:val="21"/>
+        </w:rPr>
+      </w:pPr>
+    </w:p>
+    <w:p>
+      <w:pPr>
+        <w:spacing w:after="60" w:line="240" w:lineRule="auto"/>
+        <w:rPr>
+          <w:rFonts w:cstheme="minorHAnsi"/>
+          <w:sz w:val="21"/>
+          <w:szCs w:val="21"/>
+        </w:rPr>
+      </w:pPr>
+      <w:r>
+        <w:rPr>
+          <w:rFonts w:cstheme="minorHAnsi"/>
+          <w:b/>
+          <w:bCs/>
+          <w:sz w:val="21"/>
+          <w:szCs w:val="21"/>
+        </w:rPr>
+        <w:t>ARTICLES:</w:t>
+      </w:r>
+      <w:r>
+        <w:rPr>
+          <w:rFonts w:cstheme="minorHAnsi"/>
+          <w:sz w:val="21"/>
+          <w:szCs w:val="21"/>
+        </w:rPr>
+        <w:t xml:space="preserve"> “Gamer Girl Pink </w:t>
+      </w:r>
+      <w:r>
+        <w:rPr>
+          <w:rFonts w:cstheme="minorHAnsi"/>
+          <w:sz w:val="21"/>
+          <w:szCs w:val="21"/>
+        </w:rPr>
+        <w:t>Basceball Cap</w:t>
+      </w:r>
+      <w:r>
+        <w:rPr>
+          <w:rFonts w:cstheme="minorHAnsi"/>
+          <w:sz w:val="21"/>
+          <w:szCs w:val="21"/>
+        </w:rPr>
+        <w:t>”</w:t>
+      </w:r>
+      <w:r>
+        <w:rPr>
+          <w:rFonts w:cstheme="minorHAnsi"/>
+          <w:sz w:val="21"/>
+          <w:szCs w:val="21"/>
+        </w:rPr>
+        <w:t xml:space="preserve"> //</w:t>
+      </w:r>
+      <w:r>
+        <w:rPr>
+          <w:rFonts w:cstheme="minorHAnsi"/>
+          <w:sz w:val="21"/>
+          <w:szCs w:val="21"/>
+        </w:rPr>
+        <w:t xml:space="preserve"> “Chocolate” //</w:t>
+      </w:r>
+      <w:r>
+        <w:rPr>
+          <w:rFonts w:cstheme="minorHAnsi"/>
+          <w:sz w:val="21"/>
+          <w:szCs w:val="21"/>
+        </w:rPr>
         <w:t xml:space="preserve"> </w:t>
       </w:r>
       <w:r>
+        <w:rPr>
+          <w:rFonts w:cstheme="minorHAnsi"/>
+          <w:sz w:val="21"/>
+          <w:szCs w:val="21"/>
+        </w:rPr>
+        <w:t xml:space="preserve"> </w:t>
+      </w:r>
+      <w:r>
+        <w:rPr>
+          <w:rFonts w:cstheme="minorHAnsi"/>
+          <w:sz w:val="21"/>
+          <w:szCs w:val="21"/>
+        </w:rPr>
+        <w:t>“RED Wristwatch (economical)”</w:t>
+      </w:r>
+    </w:p>
+    <w:p>
+      <w:pPr>
+        <w:spacing w:after="60" w:line="240" w:lineRule="auto"/>
+        <w:rPr>
+          <w:rFonts w:cstheme="minorHAnsi"/>
+          <w:b/>
+          <w:bCs/>
+          <w:sz w:val="21"/>
+          <w:szCs w:val="21"/>
+        </w:rPr>
+      </w:pPr>
+      <w:r>
+        <w:rPr>
+          <w:rFonts w:cstheme="minorHAnsi"/>
+          <w:b/>
+          <w:bCs/>
+          <w:sz w:val="21"/>
+          <w:szCs w:val="21"/>
+        </w:rPr>
+        <w:t>EVIDENCES:</w:t>
+      </w:r>
+      <w:r>
+        <w:rPr>
+          <w:rFonts w:cstheme="minorHAnsi"/>
+          <w:b/>
+          <w:bCs/>
+          <w:sz w:val="21"/>
+          <w:szCs w:val="21"/>
+        </w:rPr>
+        <w:t xml:space="preserve"> </w:t>
+      </w:r>
+    </w:p>
+    <w:p>
+      <w:pPr>
+        <w:pStyle w:val="ListParagraph"/>
+        <w:numPr>
+          <w:ilvl w:val="0"/>
+          <w:numId w:val="2"/>
+        </w:numPr>
+        <w:spacing w:after="60" w:line="240" w:lineRule="auto"/>
+        <w:rPr>
+          <w:rFonts w:cstheme="minorHAnsi"/>
+          <w:sz w:val="21"/>
+          <w:szCs w:val="21"/>
+        </w:rPr>
+      </w:pPr>
+      <w:r>
+        <w:rPr>
+          <w:rFonts w:cstheme="minorHAnsi"/>
+          <w:sz w:val="21"/>
+          <w:szCs w:val="21"/>
+        </w:rPr>
+        <w:t>Body</w:t>
+      </w:r>
+      <w:r>
+        <w:rPr>
+          <w:rFonts w:cstheme="minorHAnsi"/>
+          <w:sz w:val="21"/>
+          <w:szCs w:val="21"/>
+        </w:rPr>
+        <w:t>c</w:t>
+      </w:r>
+      <w:r>
+        <w:rPr>
+          <w:rFonts w:cstheme="minorHAnsi"/>
+          <w:sz w:val="21"/>
+          <w:szCs w:val="21"/>
+        </w:rPr>
+        <w:t xml:space="preserve">am Footage From Officer </w:t>
+      </w:r>
+      <w:r>
+        <w:rPr>
+          <w:rFonts w:cstheme="minorHAnsi"/>
+          <w:sz w:val="21"/>
+          <w:szCs w:val="21"/>
+        </w:rPr>
+        <w:t>‘</w:t>
+      </w:r>
+      <w:r>
+        <w:rPr>
+          <w:rFonts w:cstheme="minorHAnsi"/>
+          <w:sz w:val="21"/>
+          <w:szCs w:val="21"/>
+        </w:rPr>
+        <w:t>11588</w:t>
+      </w:r>
+      <w:r>
+        <w:rPr>
+          <w:rFonts w:cstheme="minorHAnsi"/>
+          <w:sz w:val="21"/>
+          <w:szCs w:val="21"/>
+        </w:rPr>
+        <w:t>’, Toronto Police</w:t>
+      </w:r>
+      <w:r>
+        <w:rPr>
+          <w:rFonts w:cstheme="minorHAnsi"/>
+          <w:sz w:val="21"/>
+          <w:szCs w:val="21"/>
+        </w:rPr>
+        <w:t xml:space="preserve"> (</w:t>
+      </w:r>
+      <w:r>
+        <w:rPr>
+          <w:rFonts w:cstheme="minorHAnsi"/>
+          <w:sz w:val="21"/>
+          <w:szCs w:val="21"/>
+        </w:rPr>
+        <w:t xml:space="preserve">FRIDAY </w:t>
+      </w:r>
+      <w:r>
+        <w:rPr>
+          <w:rFonts w:cstheme="minorHAnsi"/>
+          <w:sz w:val="21"/>
+          <w:szCs w:val="21"/>
+        </w:rPr>
+        <w:t>11 November</w:t>
+      </w:r>
+      <w:r>
+        <w:rPr>
+          <w:rFonts w:cstheme="minorHAnsi"/>
+          <w:sz w:val="21"/>
+          <w:szCs w:val="21"/>
+        </w:rPr>
+        <w:t xml:space="preserve"> 2022AD TORONTO</w:t>
+      </w:r>
+      <w:r>
+        <w:rPr>
+          <w:rFonts w:cstheme="minorHAnsi"/>
+          <w:sz w:val="21"/>
+          <w:szCs w:val="21"/>
+        </w:rPr>
+        <w:t>, 1100 HOURS</w:t>
+      </w:r>
+      <w:r>
+        <w:rPr>
+          <w:rFonts w:cstheme="minorHAnsi"/>
+          <w:sz w:val="21"/>
+          <w:szCs w:val="21"/>
+        </w:rPr>
+        <w:t xml:space="preserve"> +-2 Hours, Bay/Queen intersection // Toronto Old City Hall //60 Queen Street West)</w:t>
+      </w:r>
+    </w:p>
+    <w:p>
+      <w:pPr>
+        <w:pStyle w:val="ListParagraph"/>
+        <w:numPr>
+          <w:ilvl w:val="0"/>
+          <w:numId w:val="2"/>
+        </w:numPr>
+        <w:spacing w:after="60" w:line="240" w:lineRule="auto"/>
+        <w:rPr>
+          <w:rFonts w:cstheme="minorHAnsi"/>
+          <w:sz w:val="21"/>
+          <w:szCs w:val="21"/>
+        </w:rPr>
+      </w:pPr>
+      <w:r>
+        <w:rPr>
+          <w:rFonts w:cstheme="minorHAnsi"/>
+          <w:sz w:val="21"/>
+          <w:szCs w:val="21"/>
+        </w:rPr>
+        <w:t xml:space="preserve">Bodycam Footage From Officer Henry Tang, DIA, Toronto Police: </w:t>
+      </w:r>
+      <w:r>
+        <w:rPr>
+          <w:rFonts w:cstheme="minorHAnsi"/>
+          <w:sz w:val="21"/>
+          <w:szCs w:val="21"/>
+        </w:rPr>
+        <w:t>Badge:- 10674_</w:t>
+      </w:r>
+    </w:p>
+    <w:p>
+      <w:pPr>
+        <w:pStyle w:val="ListParagraph"/>
+        <w:numPr>
+          <w:ilvl w:val="0"/>
+          <w:numId w:val="2"/>
+        </w:numPr>
+        <w:spacing w:after="60" w:line="240" w:lineRule="auto"/>
+        <w:rPr>
+          <w:rFonts w:cstheme="minorHAnsi"/>
+          <w:sz w:val="21"/>
+          <w:szCs w:val="21"/>
+        </w:rPr>
+      </w:pPr>
+      <w:r>
+        <w:rPr>
+          <w:rFonts w:cstheme="minorHAnsi"/>
+          <w:sz w:val="21"/>
+          <w:szCs w:val="21"/>
+        </w:rPr>
+        <w:t>‘Bodycam Footage’ From Officer, Peel Police: Badge:- 4459_</w:t>
+      </w:r>
+    </w:p>
+    <w:p>
+      <w:pPr>
+        <w:spacing w:after="60" w:line="240" w:lineRule="auto"/>
+        <w:rPr>
+          <w:rFonts w:cstheme="minorHAnsi"/>
+          <w:sz w:val="21"/>
+          <w:szCs w:val="21"/>
+        </w:rPr>
+      </w:pPr>
+    </w:p>
+    <w:p>
+      <w:pPr>
+        <w:spacing w:after="60" w:line="240" w:lineRule="auto"/>
+        <w:rPr>
+          <w:rFonts w:cstheme="minorHAnsi"/>
+          <w:sz w:val="21"/>
+          <w:szCs w:val="21"/>
+        </w:rPr>
+      </w:pPr>
+    </w:p>
+    <w:p>
+      <w:pPr>
+        <w:spacing w:after="60" w:line="240" w:lineRule="auto"/>
+        <w:rPr>
+          <w:rFonts w:cstheme="minorHAnsi"/>
+          <w:sz w:val="21"/>
+          <w:szCs w:val="21"/>
+        </w:rPr>
+      </w:pPr>
+    </w:p>
+    <w:p>
+      <w:pPr>
+        <w:spacing w:after="60" w:line="240" w:lineRule="auto"/>
+        <w:rPr>
+          <w:rFonts w:cstheme="minorHAnsi"/>
+          <w:sz w:val="21"/>
+          <w:szCs w:val="21"/>
+        </w:rPr>
+      </w:pPr>
+      <w:r>
+        <w:rPr>
+          <w:rFonts w:cstheme="minorHAnsi"/>
+          <w:sz w:val="21"/>
+          <w:szCs w:val="21"/>
+        </w:rPr>
+        <w:t xml:space="preserve">As rumour would have it, if </w:t>
+      </w:r>
+      <w:r>
+        <w:rPr>
+          <w:rFonts w:cstheme="minorHAnsi"/>
+          <w:sz w:val="21"/>
+          <w:szCs w:val="21"/>
+        </w:rPr>
+        <w:t xml:space="preserve"> </w:t>
+      </w:r>
+      <w:r>
+        <w:rPr>
+          <w:rFonts w:cstheme="minorHAnsi"/>
+          <w:sz w:val="21"/>
+          <w:szCs w:val="21"/>
+        </w:rPr>
         <w:t xml:space="preserve">  </w:t>
       </w:r>
     </w:p>
     <w:p>
       <w:pPr>
         <w:spacing w:after="60" w:line="240" w:lineRule="auto"/>
-      </w:pPr>
-    </w:p>
-    <w:p>
-      <w:pPr>
-        <w:spacing w:after="60" w:line="240" w:lineRule="auto"/>
-      </w:pPr>
-      <w:r>
+        <w:rPr>
+          <w:rFonts w:cstheme="minorHAnsi"/>
+          <w:sz w:val="21"/>
+          <w:szCs w:val="21"/>
+        </w:rPr>
+      </w:pPr>
+    </w:p>
+    <w:p>
+      <w:pPr>
+        <w:spacing w:after="60" w:line="240" w:lineRule="auto"/>
+        <w:rPr>
+          <w:rFonts w:cstheme="minorHAnsi"/>
+          <w:sz w:val="21"/>
+          <w:szCs w:val="21"/>
+        </w:rPr>
+      </w:pPr>
+      <w:r>
+        <w:rPr>
+          <w:rFonts w:cstheme="minorHAnsi"/>
+          <w:sz w:val="21"/>
+          <w:szCs w:val="21"/>
+        </w:rPr>
         <w:t>Assume individual C and individual D are each given a Badge</w:t>
       </w:r>
     </w:p>
     <w:p>
       <w:pPr>
         <w:spacing w:after="60" w:line="240" w:lineRule="auto"/>
-      </w:pPr>
-    </w:p>
-    <w:p>
-      <w:pPr>
-        <w:spacing w:after="60" w:line="240" w:lineRule="auto"/>
-      </w:pPr>
-      <w:proofErr w:type="spellStart"/>
-      <w:r>
-        <w:t>Amonetary</w:t>
-      </w:r>
-      <w:proofErr w:type="spellEnd"/>
-      <w:r>
-        <w:t xml:space="preserve"> Economics can</w:t>
-      </w:r>
-      <w:r>
+        <w:rPr>
+          <w:rFonts w:cstheme="minorHAnsi"/>
+          <w:sz w:val="21"/>
+          <w:szCs w:val="21"/>
+        </w:rPr>
+      </w:pPr>
+    </w:p>
+    <w:p>
+      <w:pPr>
+        <w:spacing w:after="60" w:line="240" w:lineRule="auto"/>
+        <w:rPr>
+          <w:rFonts w:cstheme="minorHAnsi"/>
+          <w:sz w:val="21"/>
+          <w:szCs w:val="21"/>
+        </w:rPr>
+      </w:pPr>
+      <w:r>
+        <w:rPr>
+          <w:rFonts w:cstheme="minorHAnsi"/>
+          <w:sz w:val="21"/>
+          <w:szCs w:val="21"/>
+        </w:rPr>
+        <w:t>Amonetary Economics can</w:t>
+      </w:r>
+      <w:r>
+        <w:rPr>
+          <w:rFonts w:cstheme="minorHAnsi"/>
+          <w:sz w:val="21"/>
+          <w:szCs w:val="21"/>
+        </w:rPr>
         <w:t xml:space="preserve"> only be implemented suddenly – from a fully liquid economy to a </w:t>
       </w:r>
       <w:r>
+        <w:rPr>
+          <w:rFonts w:cstheme="minorHAnsi"/>
+          <w:sz w:val="21"/>
+          <w:szCs w:val="21"/>
+        </w:rPr>
         <w:t>_</w:t>
       </w:r>
     </w:p>
     <w:p>
       <w:pPr>
         <w:spacing w:after="60" w:line="240" w:lineRule="auto"/>
-      </w:pPr>
-    </w:p>
-    <w:p>
-      <w:pPr>
-        <w:spacing w:after="60" w:line="240" w:lineRule="auto"/>
-      </w:pPr>
-      <w:r>
+        <w:rPr>
+          <w:rFonts w:cstheme="minorHAnsi"/>
+          <w:sz w:val="21"/>
+          <w:szCs w:val="21"/>
+        </w:rPr>
+      </w:pPr>
+    </w:p>
+    <w:p>
+      <w:pPr>
+        <w:spacing w:after="60" w:line="240" w:lineRule="auto"/>
+        <w:rPr>
+          <w:rFonts w:cstheme="minorHAnsi"/>
+          <w:sz w:val="21"/>
+          <w:szCs w:val="21"/>
+        </w:rPr>
+      </w:pPr>
+      <w:r>
+        <w:rPr>
+          <w:rFonts w:cstheme="minorHAnsi"/>
+          <w:sz w:val="21"/>
+          <w:szCs w:val="21"/>
+        </w:rPr>
         <w:t>through a sudden jump from charging each other money to issuing a bad to each by the affirmer_</w:t>
       </w:r>
     </w:p>
     <w:p>
       <w:pPr>
         <w:spacing w:after="60" w:line="240" w:lineRule="auto"/>
-      </w:pPr>
-    </w:p>
-    <w:p>
-      <w:pPr>
-        <w:spacing w:after="60" w:line="240" w:lineRule="auto"/>
-      </w:pPr>
-    </w:p>
-    <w:p>
-      <w:pPr>
-        <w:spacing w:after="60" w:line="240" w:lineRule="auto"/>
-      </w:pPr>
-      <w:r>
-        <w:t xml:space="preserve">Your </w:t>
-      </w:r>
-      <w:proofErr w:type="spellStart"/>
-      <w:r>
-        <w:t>honour</w:t>
-      </w:r>
-      <w:proofErr w:type="spellEnd"/>
-      <w:r>
-        <w:t>, we seek a default judgment under ‘International Human Rights’</w:t>
-      </w:r>
-    </w:p>
-    <w:p>
-      <w:pPr>
-        <w:spacing w:after="60" w:line="240" w:lineRule="auto"/>
-      </w:pPr>
+        <w:rPr>
+          <w:rFonts w:cstheme="minorHAnsi"/>
+          <w:sz w:val="21"/>
+          <w:szCs w:val="21"/>
+        </w:rPr>
+      </w:pPr>
+    </w:p>
+    <w:p>
+      <w:pPr>
+        <w:spacing w:after="60" w:line="240" w:lineRule="auto"/>
+        <w:rPr>
+          <w:rFonts w:cstheme="minorHAnsi"/>
+          <w:sz w:val="21"/>
+          <w:szCs w:val="21"/>
+        </w:rPr>
+      </w:pPr>
+    </w:p>
+    <w:p>
+      <w:pPr>
+        <w:spacing w:after="60" w:line="240" w:lineRule="auto"/>
+        <w:rPr>
+          <w:rFonts w:cstheme="minorHAnsi"/>
+          <w:sz w:val="21"/>
+          <w:szCs w:val="21"/>
+        </w:rPr>
+      </w:pPr>
+      <w:r>
+        <w:rPr>
+          <w:rFonts w:cstheme="minorHAnsi"/>
+          <w:sz w:val="21"/>
+          <w:szCs w:val="21"/>
+        </w:rPr>
+        <w:t>Your honour, we seek a default judgment under ‘International Human Rights’</w:t>
+      </w:r>
+    </w:p>
+    <w:p>
+      <w:pPr>
+        <w:spacing w:after="60" w:line="240" w:lineRule="auto"/>
+      </w:pPr>
+      <w:r>
+        <w:t>_</w:t>
+      </w:r>
     </w:p>
     <w:sectPr>
       <w:pgSz w:w="12240" w:h="15840"/>
@@ -734,8 +1741,124 @@
       </w:pPr>
     </w:lvl>
   </w:abstractNum>
+  <w:abstractNum w:abstractNumId="1" w15:restartNumberingAfterBreak="0">
+    <w:nsid w:val="228E5970"/>
+    <w:multiLevelType w:val="hybridMultilevel"/>
+    <w:tmpl w:val="EC3C48AE"/>
+    <w:lvl w:ilvl="0" w:tplc="282C6CDE">
+      <w:start w:val="1"/>
+      <w:numFmt w:val="bullet"/>
+      <w:lvlText w:val="-"/>
+      <w:lvlJc w:val="left"/>
+      <w:pPr>
+        <w:ind w:left="720" w:hanging="360"/>
+      </w:pPr>
+      <w:rPr>
+        <w:rFonts w:ascii="Calibri" w:eastAsiaTheme="minorHAnsi" w:hAnsi="Calibri" w:cs="Calibri" w:hint="default"/>
+      </w:rPr>
+    </w:lvl>
+    <w:lvl w:ilvl="1" w:tplc="04090003" w:tentative="1">
+      <w:start w:val="1"/>
+      <w:numFmt w:val="bullet"/>
+      <w:lvlText w:val="o"/>
+      <w:lvlJc w:val="left"/>
+      <w:pPr>
+        <w:ind w:left="1440" w:hanging="360"/>
+      </w:pPr>
+      <w:rPr>
+        <w:rFonts w:ascii="Courier New" w:hAnsi="Courier New" w:cs="Courier New" w:hint="default"/>
+      </w:rPr>
+    </w:lvl>
+    <w:lvl w:ilvl="2" w:tplc="04090005" w:tentative="1">
+      <w:start w:val="1"/>
+      <w:numFmt w:val="bullet"/>
+      <w:lvlText w:val=""/>
+      <w:lvlJc w:val="left"/>
+      <w:pPr>
+        <w:ind w:left="2160" w:hanging="360"/>
+      </w:pPr>
+      <w:rPr>
+        <w:rFonts w:ascii="Wingdings" w:hAnsi="Wingdings" w:hint="default"/>
+      </w:rPr>
+    </w:lvl>
+    <w:lvl w:ilvl="3" w:tplc="04090001" w:tentative="1">
+      <w:start w:val="1"/>
+      <w:numFmt w:val="bullet"/>
+      <w:lvlText w:val=""/>
+      <w:lvlJc w:val="left"/>
+      <w:pPr>
+        <w:ind w:left="2880" w:hanging="360"/>
+      </w:pPr>
+      <w:rPr>
+        <w:rFonts w:ascii="Symbol" w:hAnsi="Symbol" w:hint="default"/>
+      </w:rPr>
+    </w:lvl>
+    <w:lvl w:ilvl="4" w:tplc="04090003" w:tentative="1">
+      <w:start w:val="1"/>
+      <w:numFmt w:val="bullet"/>
+      <w:lvlText w:val="o"/>
+      <w:lvlJc w:val="left"/>
+      <w:pPr>
+        <w:ind w:left="3600" w:hanging="360"/>
+      </w:pPr>
+      <w:rPr>
+        <w:rFonts w:ascii="Courier New" w:hAnsi="Courier New" w:cs="Courier New" w:hint="default"/>
+      </w:rPr>
+    </w:lvl>
+    <w:lvl w:ilvl="5" w:tplc="04090005" w:tentative="1">
+      <w:start w:val="1"/>
+      <w:numFmt w:val="bullet"/>
+      <w:lvlText w:val=""/>
+      <w:lvlJc w:val="left"/>
+      <w:pPr>
+        <w:ind w:left="4320" w:hanging="360"/>
+      </w:pPr>
+      <w:rPr>
+        <w:rFonts w:ascii="Wingdings" w:hAnsi="Wingdings" w:hint="default"/>
+      </w:rPr>
+    </w:lvl>
+    <w:lvl w:ilvl="6" w:tplc="04090001" w:tentative="1">
+      <w:start w:val="1"/>
+      <w:numFmt w:val="bullet"/>
+      <w:lvlText w:val=""/>
+      <w:lvlJc w:val="left"/>
+      <w:pPr>
+        <w:ind w:left="5040" w:hanging="360"/>
+      </w:pPr>
+      <w:rPr>
+        <w:rFonts w:ascii="Symbol" w:hAnsi="Symbol" w:hint="default"/>
+      </w:rPr>
+    </w:lvl>
+    <w:lvl w:ilvl="7" w:tplc="04090003" w:tentative="1">
+      <w:start w:val="1"/>
+      <w:numFmt w:val="bullet"/>
+      <w:lvlText w:val="o"/>
+      <w:lvlJc w:val="left"/>
+      <w:pPr>
+        <w:ind w:left="5760" w:hanging="360"/>
+      </w:pPr>
+      <w:rPr>
+        <w:rFonts w:ascii="Courier New" w:hAnsi="Courier New" w:cs="Courier New" w:hint="default"/>
+      </w:rPr>
+    </w:lvl>
+    <w:lvl w:ilvl="8" w:tplc="04090005" w:tentative="1">
+      <w:start w:val="1"/>
+      <w:numFmt w:val="bullet"/>
+      <w:lvlText w:val=""/>
+      <w:lvlJc w:val="left"/>
+      <w:pPr>
+        <w:ind w:left="6480" w:hanging="360"/>
+      </w:pPr>
+      <w:rPr>
+        <w:rFonts w:ascii="Wingdings" w:hAnsi="Wingdings" w:hint="default"/>
+      </w:rPr>
+    </w:lvl>
+  </w:abstractNum>
   <w:num w:numId="1" w16cid:durableId="521555623">
     <w:abstractNumId w:val="0"/>
+  </w:num>
+  <w:num w:numId="2" w16cid:durableId="842011095">
+    <w:abstractNumId w:val="1"/>
   </w:num>
 </w:numbering>
 </file>

</xml_diff>

<commit_message>
-Sorry, I think in Women_
</commit_message>
<xml_diff>
--- a/+5 PILOTING_/Legal/Amonetary Economics - A Legal Basis Thereof  #Albatross.docx
+++ b/+5 PILOTING_/Legal/Amonetary Economics - A Legal Basis Thereof  #Albatross.docx
@@ -186,31 +186,31 @@
         <w:spacing w:after="60" w:line="240" w:lineRule="auto"/>
         <w:rPr>
           <w:rFonts w:cstheme="minorHAnsi"/>
-          <w:sz w:val="32"/>
-          <w:szCs w:val="32"/>
-        </w:rPr>
-      </w:pPr>
-      <w:r>
-        <w:rPr>
-          <w:rFonts w:cstheme="minorHAnsi"/>
-          <w:sz w:val="32"/>
-          <w:szCs w:val="32"/>
+          <w:sz w:val="21"/>
+          <w:szCs w:val="21"/>
+        </w:rPr>
+      </w:pPr>
+      <w:r>
+        <w:rPr>
+          <w:rFonts w:cstheme="minorHAnsi"/>
+          <w:sz w:val="21"/>
+          <w:szCs w:val="21"/>
         </w:rPr>
         <w:t xml:space="preserve">Officer DIA: </w:t>
       </w:r>
       <w:r>
         <w:rPr>
           <w:rFonts w:cstheme="minorHAnsi"/>
-          <w:sz w:val="32"/>
-          <w:szCs w:val="32"/>
+          <w:sz w:val="21"/>
+          <w:szCs w:val="21"/>
         </w:rPr>
         <w:t>Bodycam Footage By Officer Henry Tang, DIA, Toronto Police: Badge:- 10674_</w:t>
       </w:r>
       <w:r>
         <w:rPr>
           <w:rFonts w:cstheme="minorHAnsi"/>
-          <w:sz w:val="32"/>
-          <w:szCs w:val="32"/>
+          <w:sz w:val="21"/>
+          <w:szCs w:val="21"/>
         </w:rPr>
         <w:br/>
       </w:r>
@@ -225,49 +225,31 @@
         <w:spacing w:after="60" w:line="240" w:lineRule="auto"/>
         <w:rPr>
           <w:rFonts w:cstheme="minorHAnsi"/>
-          <w:sz w:val="32"/>
-          <w:szCs w:val="32"/>
-        </w:rPr>
-      </w:pPr>
-      <w:r>
-        <w:rPr>
-          <w:rFonts w:cstheme="minorHAnsi"/>
-          <w:sz w:val="32"/>
-          <w:szCs w:val="32"/>
+          <w:sz w:val="21"/>
+          <w:szCs w:val="21"/>
+        </w:rPr>
+      </w:pPr>
+      <w:r>
+        <w:rPr>
+          <w:rFonts w:cstheme="minorHAnsi"/>
+          <w:sz w:val="21"/>
+          <w:szCs w:val="21"/>
         </w:rPr>
         <w:t xml:space="preserve">Officer BLANKSPACE: </w:t>
       </w:r>
       <w:r>
         <w:rPr>
           <w:rFonts w:cstheme="minorHAnsi"/>
-          <w:sz w:val="32"/>
-          <w:szCs w:val="32"/>
-        </w:rPr>
-        <w:t xml:space="preserve">Conversation with Officer, Peel Police: </w:t>
-      </w:r>
-      <w:proofErr w:type="gramStart"/>
-      <w:r>
-        <w:rPr>
-          <w:rFonts w:cstheme="minorHAnsi"/>
-          <w:sz w:val="32"/>
-          <w:szCs w:val="32"/>
-        </w:rPr>
-        <w:t>Badge:-</w:t>
-      </w:r>
-      <w:proofErr w:type="gramEnd"/>
-      <w:r>
-        <w:rPr>
-          <w:rFonts w:cstheme="minorHAnsi"/>
-          <w:sz w:val="32"/>
-          <w:szCs w:val="32"/>
-        </w:rPr>
-        <w:t xml:space="preserve"> 4459_</w:t>
-      </w:r>
-      <w:r>
-        <w:rPr>
-          <w:rFonts w:cstheme="minorHAnsi"/>
-          <w:sz w:val="32"/>
-          <w:szCs w:val="32"/>
+          <w:sz w:val="21"/>
+          <w:szCs w:val="21"/>
+        </w:rPr>
+        <w:t>Conversation with Officer, Peel Police: Badge:- 4459_</w:t>
+      </w:r>
+      <w:r>
+        <w:rPr>
+          <w:rFonts w:cstheme="minorHAnsi"/>
+          <w:sz w:val="21"/>
+          <w:szCs w:val="21"/>
         </w:rPr>
         <w:br/>
       </w:r>
@@ -282,49 +264,31 @@
         <w:spacing w:after="60" w:line="240" w:lineRule="auto"/>
         <w:rPr>
           <w:rFonts w:cstheme="minorHAnsi"/>
-          <w:sz w:val="32"/>
-          <w:szCs w:val="32"/>
-        </w:rPr>
-      </w:pPr>
-      <w:r>
-        <w:rPr>
-          <w:rFonts w:cstheme="minorHAnsi"/>
-          <w:sz w:val="32"/>
-          <w:szCs w:val="32"/>
+          <w:sz w:val="21"/>
+          <w:szCs w:val="21"/>
+        </w:rPr>
+      </w:pPr>
+      <w:r>
+        <w:rPr>
+          <w:rFonts w:cstheme="minorHAnsi"/>
+          <w:sz w:val="21"/>
+          <w:szCs w:val="21"/>
         </w:rPr>
         <w:t xml:space="preserve">Officer POINT ZERO: </w:t>
       </w:r>
       <w:r>
         <w:rPr>
           <w:rFonts w:cstheme="minorHAnsi"/>
-          <w:sz w:val="32"/>
-          <w:szCs w:val="32"/>
-        </w:rPr>
-        <w:t xml:space="preserve">Bodycam Footage </w:t>
-      </w:r>
-      <w:proofErr w:type="gramStart"/>
-      <w:r>
-        <w:rPr>
-          <w:rFonts w:cstheme="minorHAnsi"/>
-          <w:sz w:val="32"/>
-          <w:szCs w:val="32"/>
-        </w:rPr>
-        <w:t>By</w:t>
-      </w:r>
-      <w:proofErr w:type="gramEnd"/>
-      <w:r>
-        <w:rPr>
-          <w:rFonts w:cstheme="minorHAnsi"/>
-          <w:sz w:val="32"/>
-          <w:szCs w:val="32"/>
-        </w:rPr>
-        <w:t xml:space="preserve"> Vehicle 2323 Driver, Goddess Officer on MONDAY 14 November 2022AD (Toronto)</w:t>
-      </w:r>
-      <w:r>
-        <w:rPr>
-          <w:rFonts w:cstheme="minorHAnsi"/>
-          <w:sz w:val="32"/>
-          <w:szCs w:val="32"/>
+          <w:sz w:val="21"/>
+          <w:szCs w:val="21"/>
+        </w:rPr>
+        <w:t>Bodycam Footage By Vehicle 2323 Driver, Goddess Officer on MONDAY 14 November 2022AD (Toronto)</w:t>
+      </w:r>
+      <w:r>
+        <w:rPr>
+          <w:rFonts w:cstheme="minorHAnsi"/>
+          <w:sz w:val="21"/>
+          <w:szCs w:val="21"/>
         </w:rPr>
         <w:t>_</w:t>
       </w:r>
@@ -572,6 +536,61 @@
     <w:p>
       <w:pPr>
         <w:spacing w:after="60" w:line="240" w:lineRule="auto"/>
+        <w:rPr>
+          <w:rFonts w:cstheme="minorHAnsi"/>
+          <w:sz w:val="21"/>
+          <w:szCs w:val="21"/>
+        </w:rPr>
+      </w:pPr>
+    </w:p>
+    <w:p>
+      <w:pPr>
+        <w:spacing w:after="60" w:line="240" w:lineRule="auto"/>
+        <w:jc w:val="center"/>
+        <w:rPr>
+          <w:rFonts w:cstheme="minorHAnsi"/>
+          <w:sz w:val="21"/>
+          <w:szCs w:val="21"/>
+        </w:rPr>
+      </w:pPr>
+    </w:p>
+    <w:p>
+      <w:pPr>
+        <w:spacing w:after="60" w:line="240" w:lineRule="auto"/>
+        <w:jc w:val="center"/>
+        <w:rPr>
+          <w:rFonts w:cstheme="minorHAnsi"/>
+          <w:sz w:val="21"/>
+          <w:szCs w:val="21"/>
+        </w:rPr>
+      </w:pPr>
+    </w:p>
+    <w:p>
+      <w:pPr>
+        <w:spacing w:after="60" w:line="240" w:lineRule="auto"/>
+        <w:jc w:val="center"/>
+        <w:rPr>
+          <w:rFonts w:cstheme="minorHAnsi"/>
+          <w:sz w:val="21"/>
+          <w:szCs w:val="21"/>
+        </w:rPr>
+      </w:pPr>
+    </w:p>
+    <w:p>
+      <w:pPr>
+        <w:spacing w:after="60" w:line="240" w:lineRule="auto"/>
+        <w:jc w:val="center"/>
+        <w:rPr>
+          <w:rFonts w:cstheme="minorHAnsi"/>
+          <w:sz w:val="21"/>
+          <w:szCs w:val="21"/>
+        </w:rPr>
+      </w:pPr>
+    </w:p>
+    <w:p>
+      <w:pPr>
+        <w:spacing w:after="60" w:line="240" w:lineRule="auto"/>
+        <w:jc w:val="center"/>
         <w:rPr>
           <w:rFonts w:cstheme="minorHAnsi"/>
           <w:sz w:val="21"/>
@@ -637,65 +656,33 @@
           <w:sz w:val="21"/>
           <w:szCs w:val="21"/>
         </w:rPr>
-        <w:t>ATT:  TORONTO SMALL CLAIMS COURT //</w:t>
-      </w:r>
-      <w:r>
-        <w:rPr>
-          <w:rFonts w:cstheme="minorHAnsi"/>
-          <w:sz w:val="21"/>
-          <w:szCs w:val="21"/>
-        </w:rPr>
-        <w:t>47 Sheppard Ave</w:t>
-      </w:r>
-      <w:r>
-        <w:rPr>
-          <w:rFonts w:cstheme="minorHAnsi"/>
-          <w:sz w:val="21"/>
-          <w:szCs w:val="21"/>
-        </w:rPr>
-        <w:t>nue</w:t>
-      </w:r>
-      <w:r>
-        <w:rPr>
-          <w:rFonts w:cstheme="minorHAnsi"/>
-          <w:sz w:val="21"/>
-          <w:szCs w:val="21"/>
-        </w:rPr>
-        <w:t xml:space="preserve"> East</w:t>
-      </w:r>
-      <w:r>
-        <w:rPr>
-          <w:rFonts w:cstheme="minorHAnsi"/>
-          <w:sz w:val="21"/>
-          <w:szCs w:val="21"/>
-        </w:rPr>
-        <w:t>, Toronto_</w:t>
-      </w:r>
-    </w:p>
-    <w:p>
-      <w:pPr>
-        <w:spacing w:after="60" w:line="240" w:lineRule="auto"/>
-        <w:rPr>
-          <w:rFonts w:cstheme="minorHAnsi"/>
-          <w:sz w:val="21"/>
-          <w:szCs w:val="21"/>
-        </w:rPr>
-      </w:pPr>
-      <w:r>
-        <w:rPr>
-          <w:rFonts w:cstheme="minorHAnsi"/>
-          <w:sz w:val="21"/>
-          <w:szCs w:val="21"/>
-        </w:rPr>
-        <w:t>-</w:t>
-      </w:r>
-      <w:r>
-        <w:rPr>
-          <w:rFonts w:cstheme="minorHAnsi"/>
-          <w:sz w:val="21"/>
-          <w:szCs w:val="21"/>
-        </w:rPr>
-        <w:t>RE:</w:t>
+        <w:t>In Service Of</w:t>
+      </w:r>
+      <w:r>
+        <w:rPr>
+          <w:rFonts w:cstheme="minorHAnsi"/>
+          <w:sz w:val="21"/>
+          <w:szCs w:val="21"/>
+        </w:rPr>
+        <w:t>:  TORONTO SMALL CLAIMS COURT //47 Sheppard Avenue East, Toronto_</w:t>
+      </w:r>
+    </w:p>
+    <w:p>
+      <w:pPr>
+        <w:spacing w:after="60" w:line="240" w:lineRule="auto"/>
+        <w:rPr>
+          <w:rFonts w:cstheme="minorHAnsi"/>
+          <w:sz w:val="21"/>
+          <w:szCs w:val="21"/>
+        </w:rPr>
+      </w:pPr>
+      <w:r>
+        <w:rPr>
+          <w:rFonts w:cstheme="minorHAnsi"/>
+          <w:sz w:val="21"/>
+          <w:szCs w:val="21"/>
+        </w:rPr>
+        <w:t>-RE:</w:t>
       </w:r>
       <w:r>
         <w:rPr>
@@ -737,93 +724,59 @@
         </w:rPr>
         <w:t xml:space="preserve"> [a request for Default Judgment]</w:t>
       </w:r>
-    </w:p>
-    <w:p>
-      <w:pPr>
-        <w:spacing w:after="60" w:line="240" w:lineRule="auto"/>
-        <w:rPr>
-          <w:rFonts w:cstheme="minorHAnsi"/>
-          <w:sz w:val="21"/>
-          <w:szCs w:val="21"/>
-        </w:rPr>
-      </w:pPr>
-    </w:p>
-    <w:p>
-      <w:pPr>
-        <w:spacing w:after="60" w:line="240" w:lineRule="auto"/>
-        <w:rPr>
-          <w:rFonts w:cstheme="minorHAnsi"/>
-          <w:sz w:val="21"/>
-          <w:szCs w:val="21"/>
-        </w:rPr>
-      </w:pPr>
-      <w:r>
-        <w:rPr>
-          <w:rFonts w:cstheme="minorHAnsi"/>
-          <w:sz w:val="21"/>
-          <w:szCs w:val="21"/>
-        </w:rPr>
-        <w:t>Your Honor</w:t>
-      </w:r>
-      <w:r>
-        <w:rPr>
-          <w:rFonts w:cstheme="minorHAnsi"/>
-          <w:sz w:val="21"/>
-          <w:szCs w:val="21"/>
-        </w:rPr>
-        <w:t>!</w:t>
-      </w:r>
-    </w:p>
-    <w:p>
-      <w:pPr>
-        <w:spacing w:after="60" w:line="240" w:lineRule="auto"/>
-        <w:rPr>
-          <w:rFonts w:cstheme="minorHAnsi"/>
-          <w:sz w:val="21"/>
-          <w:szCs w:val="21"/>
-        </w:rPr>
-      </w:pPr>
-      <w:r>
-        <w:rPr>
-          <w:rFonts w:cstheme="minorHAnsi"/>
-          <w:sz w:val="21"/>
-          <w:szCs w:val="21"/>
-        </w:rPr>
-        <w:t xml:space="preserve">We each belong to </w:t>
-      </w:r>
-      <w:r>
-        <w:rPr>
-          <w:rFonts w:cstheme="minorHAnsi"/>
-          <w:sz w:val="21"/>
-          <w:szCs w:val="21"/>
-        </w:rPr>
-        <w:t>M</w:t>
-      </w:r>
-      <w:r>
-        <w:rPr>
-          <w:rFonts w:cstheme="minorHAnsi"/>
-          <w:sz w:val="21"/>
-          <w:szCs w:val="21"/>
-        </w:rPr>
-        <w:t xml:space="preserve">ilitary: </w:t>
-      </w:r>
-      <w:proofErr w:type="gramStart"/>
-      <w:r>
-        <w:rPr>
-          <w:rFonts w:cstheme="minorHAnsi"/>
-          <w:sz w:val="21"/>
-          <w:szCs w:val="21"/>
-        </w:rPr>
-        <w:t>a</w:t>
-      </w:r>
-      <w:proofErr w:type="gramEnd"/>
-      <w:r>
-        <w:rPr>
-          <w:rFonts w:cstheme="minorHAnsi"/>
-          <w:sz w:val="21"/>
-          <w:szCs w:val="21"/>
-        </w:rPr>
-        <w:t xml:space="preserve"> Human race – seeing as, we each wear the same uniform- a physical Human body_</w:t>
+      <w:r>
+        <w:rPr>
+          <w:rFonts w:cstheme="minorHAnsi"/>
+          <w:sz w:val="21"/>
+          <w:szCs w:val="21"/>
+        </w:rPr>
+        <w:t xml:space="preserve">    // GITHUB.Com/FLOWEReconomics/american-py</w:t>
+      </w:r>
+    </w:p>
+    <w:p>
+      <w:pPr>
+        <w:spacing w:after="60" w:line="240" w:lineRule="auto"/>
+        <w:rPr>
+          <w:rFonts w:cstheme="minorHAnsi"/>
+          <w:sz w:val="21"/>
+          <w:szCs w:val="21"/>
+        </w:rPr>
+      </w:pPr>
+    </w:p>
+    <w:p>
+      <w:pPr>
+        <w:spacing w:after="60" w:line="240" w:lineRule="auto"/>
+        <w:rPr>
+          <w:rFonts w:cstheme="minorHAnsi"/>
+          <w:sz w:val="21"/>
+          <w:szCs w:val="21"/>
+        </w:rPr>
+      </w:pPr>
+      <w:r>
+        <w:rPr>
+          <w:rFonts w:cstheme="minorHAnsi"/>
+          <w:sz w:val="21"/>
+          <w:szCs w:val="21"/>
+        </w:rPr>
+        <w:t>Your Honor!</w:t>
+      </w:r>
+    </w:p>
+    <w:p>
+      <w:pPr>
+        <w:spacing w:after="60" w:line="240" w:lineRule="auto"/>
+        <w:rPr>
+          <w:rFonts w:cstheme="minorHAnsi"/>
+          <w:sz w:val="21"/>
+          <w:szCs w:val="21"/>
+        </w:rPr>
+      </w:pPr>
+      <w:r>
+        <w:rPr>
+          <w:rFonts w:cstheme="minorHAnsi"/>
+          <w:sz w:val="21"/>
+          <w:szCs w:val="21"/>
+        </w:rPr>
+        <w:t>We each belong to Military: a Human race – seeing as, we each wear the same uniform- a physical Human body_</w:t>
       </w:r>
     </w:p>
     <w:p>
@@ -1063,7 +1016,6 @@
         <w:t xml:space="preserve"> </w:t>
       </w:r>
       <w:proofErr w:type="spellStart"/>
-      <w:proofErr w:type="gramStart"/>
       <w:r>
         <w:rPr>
           <w:rFonts w:cstheme="minorHAnsi"/>
@@ -1079,16 +1031,7 @@
           <w:sz w:val="21"/>
           <w:szCs w:val="21"/>
         </w:rPr>
-        <w:t>:-</w:t>
-      </w:r>
-      <w:proofErr w:type="gramEnd"/>
-      <w:r>
-        <w:rPr>
-          <w:rFonts w:cstheme="minorHAnsi"/>
-          <w:sz w:val="21"/>
-          <w:szCs w:val="21"/>
-        </w:rPr>
-        <w:t xml:space="preserve"> Napoleon Bonaparte – </w:t>
+        <w:t xml:space="preserve">:- Napoleon Bonaparte – </w:t>
       </w:r>
       <w:r>
         <w:rPr>
@@ -1312,57 +1255,7 @@
           <w:sz w:val="21"/>
           <w:szCs w:val="21"/>
         </w:rPr>
-        <w:t xml:space="preserve"> very Honor: the Unarmed Provocateur per Game </w:t>
-      </w:r>
-      <w:proofErr w:type="gramStart"/>
-      <w:r>
-        <w:rPr>
-          <w:rFonts w:cstheme="minorHAnsi"/>
-          <w:sz w:val="21"/>
-          <w:szCs w:val="21"/>
-        </w:rPr>
-        <w:t>Theory,  kings</w:t>
-      </w:r>
-      <w:proofErr w:type="gramEnd"/>
-      <w:r>
-        <w:rPr>
-          <w:rFonts w:cstheme="minorHAnsi"/>
-          <w:sz w:val="21"/>
-          <w:szCs w:val="21"/>
-        </w:rPr>
-        <w:t xml:space="preserve"> a al Jesus Christ: as the Romans once believed </w:t>
-      </w:r>
-      <w:r>
-        <w:rPr>
-          <w:rFonts w:cstheme="minorHAnsi"/>
-          <w:sz w:val="21"/>
-          <w:szCs w:val="21"/>
-        </w:rPr>
-        <w:t>in</w:t>
-      </w:r>
-      <w:r>
-        <w:rPr>
-          <w:rFonts w:cstheme="minorHAnsi"/>
-          <w:sz w:val="21"/>
-          <w:szCs w:val="21"/>
-        </w:rPr>
-        <w:t xml:space="preserve"> three</w:t>
-      </w:r>
-      <w:r>
-        <w:rPr>
-          <w:rFonts w:cstheme="minorHAnsi"/>
-          <w:sz w:val="21"/>
-          <w:szCs w:val="21"/>
-        </w:rPr>
-        <w:t xml:space="preserve"> Pillars true</w:t>
-      </w:r>
-      <w:r>
-        <w:rPr>
-          <w:rFonts w:cstheme="minorHAnsi"/>
-          <w:sz w:val="21"/>
-          <w:szCs w:val="21"/>
-        </w:rPr>
-        <w:t>_</w:t>
+        <w:t xml:space="preserve"> very Honor: the Unarmed Provocateur per Game Theory,  kings a al Jesus Christ: as the Romans once believed in three Pillars true_</w:t>
       </w:r>
     </w:p>
     <w:p>
@@ -1500,7 +1393,31 @@
           <w:sz w:val="21"/>
           <w:szCs w:val="21"/>
         </w:rPr>
-        <w:t xml:space="preserve"> “Gamer Girl Pink Baseball Cap” //  “RED Wristwatch (economical)” // “Bible KING James version” // ”The Art Of War (Sun Tzu)” [tainted] // Case For Articles</w:t>
+        <w:t xml:space="preserve"> “Gamer Girl Pink Baseball Cap” //  “RED Wristwatch (economical)” // “Bible</w:t>
+      </w:r>
+      <w:r>
+        <w:rPr>
+          <w:rFonts w:cstheme="minorHAnsi"/>
+          <w:sz w:val="21"/>
+          <w:szCs w:val="21"/>
+        </w:rPr>
+        <w:t>:</w:t>
+      </w:r>
+      <w:r>
+        <w:rPr>
+          <w:rFonts w:cstheme="minorHAnsi"/>
+          <w:sz w:val="21"/>
+          <w:szCs w:val="21"/>
+        </w:rPr>
+        <w:t xml:space="preserve"> KING James version” // ”The Art Of War (Sun Tzu)” [tainted] // Case For Articles</w:t>
+      </w:r>
+      <w:r>
+        <w:rPr>
+          <w:rFonts w:cstheme="minorHAnsi"/>
+          <w:sz w:val="21"/>
+          <w:szCs w:val="21"/>
+        </w:rPr>
+        <w:t>_</w:t>
       </w:r>
     </w:p>
     <w:p>
@@ -1526,7 +1443,6 @@
           <w:szCs w:val="21"/>
         </w:rPr>
       </w:pPr>
-      <w:proofErr w:type="gramStart"/>
       <w:r>
         <w:rPr>
           <w:rFonts w:cstheme="minorHAnsi"/>
@@ -1535,18 +1451,7 @@
           <w:sz w:val="21"/>
           <w:szCs w:val="21"/>
         </w:rPr>
-        <w:t>EVIDENCES</w:t>
-      </w:r>
-      <w:proofErr w:type="gramEnd"/>
-      <w:r>
-        <w:rPr>
-          <w:rFonts w:cstheme="minorHAnsi"/>
-          <w:b/>
-          <w:bCs/>
-          <w:sz w:val="21"/>
-          <w:szCs w:val="21"/>
-        </w:rPr>
-        <w:t xml:space="preserve">: </w:t>
+        <w:t xml:space="preserve">EVIDENCES: </w:t>
       </w:r>
     </w:p>
     <w:p>
@@ -1579,35 +1484,17 @@
           <w:sz w:val="21"/>
           <w:szCs w:val="21"/>
         </w:rPr>
-        <w:t>, and Principle That All Men Are Created Equal – Constituting America</w:t>
-      </w:r>
-      <w:r>
-        <w:rPr>
-          <w:rFonts w:cstheme="minorHAnsi"/>
-          <w:sz w:val="21"/>
-          <w:szCs w:val="21"/>
-        </w:rPr>
-        <w:t xml:space="preserve"> //</w:t>
-      </w:r>
-      <w:r>
-        <w:rPr>
-          <w:rFonts w:ascii="Arial" w:hAnsi="Arial" w:cs="Arial"/>
+        <w:t>, and Principle That All Men Are Created Equal – Constituting America //</w:t>
+      </w:r>
+      <w:r>
+        <w:rPr>
+          <w:rFonts w:cstheme="minorHAnsi"/>
           <w:color w:val="202122"/>
           <w:sz w:val="21"/>
           <w:szCs w:val="21"/>
           <w:shd w:val="clear" w:color="auto" w:fill="FFFFFF"/>
         </w:rPr>
-        <w:t xml:space="preserve"> </w:t>
-      </w:r>
-      <w:r>
-        <w:rPr>
-          <w:rFonts w:ascii="Arial" w:hAnsi="Arial" w:cs="Arial"/>
-          <w:color w:val="202122"/>
-          <w:sz w:val="21"/>
-          <w:szCs w:val="21"/>
-          <w:shd w:val="clear" w:color="auto" w:fill="FFFFFF"/>
-        </w:rPr>
-        <w:t xml:space="preserve">THURSDAY 4 July 1776AD Philadelphia </w:t>
+        <w:t xml:space="preserve"> THURSDAY 4 July 1776AD Philadelphia </w:t>
       </w:r>
     </w:p>
     <w:p>
@@ -1640,49 +1527,7 @@
           <w:sz w:val="21"/>
           <w:szCs w:val="21"/>
         </w:rPr>
-        <w:t xml:space="preserve"> courtesy ‘FBI’ [</w:t>
-      </w:r>
-      <w:proofErr w:type="gramStart"/>
-      <w:r>
-        <w:rPr>
-          <w:rFonts w:cstheme="minorHAnsi"/>
-          <w:sz w:val="21"/>
-          <w:szCs w:val="21"/>
-        </w:rPr>
-        <w:t>Recorder.Google.Com</w:t>
-      </w:r>
-      <w:proofErr w:type="gramEnd"/>
-      <w:r>
-        <w:rPr>
-          <w:rFonts w:cstheme="minorHAnsi"/>
-          <w:sz w:val="21"/>
-          <w:szCs w:val="21"/>
-        </w:rPr>
-        <w:t>]</w:t>
-      </w:r>
-      <w:r>
-        <w:rPr>
-          <w:rFonts w:cstheme="minorHAnsi"/>
-          <w:sz w:val="21"/>
-          <w:szCs w:val="21"/>
-        </w:rPr>
-        <w:t xml:space="preserve"> From Officer </w:t>
-      </w:r>
-      <w:r>
-        <w:rPr>
-          <w:rFonts w:cstheme="minorHAnsi"/>
-          <w:sz w:val="21"/>
-          <w:szCs w:val="21"/>
-        </w:rPr>
-        <w:t xml:space="preserve">11855, Toronto </w:t>
-      </w:r>
-      <w:r>
-        <w:rPr>
-          <w:rFonts w:cstheme="minorHAnsi"/>
-          <w:sz w:val="21"/>
-          <w:szCs w:val="21"/>
-        </w:rPr>
-        <w:t>Police (FRIDAY 11 November 2022AD TORONTO, 1100 HOURS +-2 Hours, Bay/Queen intersection // Toronto Old City Hall //60 Queen Street West)</w:t>
+        <w:t xml:space="preserve"> courtesy ‘FBI’ [Recorder.Google.Com] From Officer 11855, Toronto Police (FRIDAY 11 November 2022AD TORONTO, 1100 HOURS +-2 Hours, Bay/Queen intersection // Toronto Old City Hall //60 Queen Street West)</w:t>
       </w:r>
     </w:p>
     <w:p>
@@ -1705,25 +1550,7 @@
           <w:sz w:val="21"/>
           <w:szCs w:val="21"/>
         </w:rPr>
-        <w:t xml:space="preserve">Sample Sequence </w:t>
-      </w:r>
-      <w:proofErr w:type="gramStart"/>
-      <w:r>
-        <w:rPr>
-          <w:rFonts w:cstheme="minorHAnsi"/>
-          <w:sz w:val="21"/>
-          <w:szCs w:val="21"/>
-        </w:rPr>
-        <w:t>Of</w:t>
-      </w:r>
-      <w:proofErr w:type="gramEnd"/>
-      <w:r>
-        <w:rPr>
-          <w:rFonts w:cstheme="minorHAnsi"/>
-          <w:sz w:val="21"/>
-          <w:szCs w:val="21"/>
-        </w:rPr>
-        <w:t xml:space="preserve"> Events in the life of a Force Meta officer_ If an individual can dream, he is authorized for Force Meta_ Argument: How can I see with eyes closed; there must be a Star inside me_</w:t>
+        <w:t>Sample Sequence Of Events in the life of a Force Meta officer_ If an individual can dream, he is authorized for Force Meta_ Argument: How can I see with eyes closed; there must be a Star inside me_</w:t>
       </w:r>
     </w:p>
     <w:p>
@@ -1785,25 +1612,7 @@
           <w:sz w:val="21"/>
           <w:szCs w:val="21"/>
         </w:rPr>
-        <w:t xml:space="preserve">Bodycam Footage </w:t>
-      </w:r>
-      <w:proofErr w:type="gramStart"/>
-      <w:r>
-        <w:rPr>
-          <w:rFonts w:cstheme="minorHAnsi"/>
-          <w:sz w:val="21"/>
-          <w:szCs w:val="21"/>
-        </w:rPr>
-        <w:t>By</w:t>
-      </w:r>
-      <w:proofErr w:type="gramEnd"/>
-      <w:r>
-        <w:rPr>
-          <w:rFonts w:cstheme="minorHAnsi"/>
-          <w:sz w:val="21"/>
-          <w:szCs w:val="21"/>
-        </w:rPr>
-        <w:t xml:space="preserve"> Vehicle 2323 Driven by Officer on MONDAY 14 November 2022AD (Toronto).</w:t>
+        <w:t>Bodycam Footage By Vehicle 2323 Driven by Officer on MONDAY 14 November 2022AD (Toronto).</w:t>
       </w:r>
     </w:p>
     <w:p>
@@ -1841,31 +1650,18 @@
           <w:szCs w:val="21"/>
         </w:rPr>
         <w:br/>
-        <w:t xml:space="preserve">INSPIRATION: ‘Dead As Night I Lay, Waiting For Your Sun To Rise, Alas When You Rose, you took MY darkness </w:t>
-      </w:r>
-      <w:proofErr w:type="gramStart"/>
-      <w:r>
-        <w:rPr>
-          <w:rFonts w:cstheme="minorHAnsi"/>
-          <w:sz w:val="21"/>
-          <w:szCs w:val="21"/>
-        </w:rPr>
-        <w:t>as  a</w:t>
-      </w:r>
-      <w:proofErr w:type="gramEnd"/>
-      <w:r>
-        <w:rPr>
-          <w:rFonts w:cstheme="minorHAnsi"/>
-          <w:sz w:val="21"/>
-          <w:szCs w:val="21"/>
-        </w:rPr>
-        <w:t xml:space="preserve"> foe’</w:t>
+        <w:t>INSPIRATION: ‘Dead As Night I Lay, Waiting For Your Sun To Rise, Alas When You Rose, you took MY darkness as  a foe’</w:t>
       </w:r>
     </w:p>
     <w:p>
       <w:pPr>
         <w:spacing w:after="60" w:line="240" w:lineRule="auto"/>
         <w:ind w:left="360"/>
+        <w:rPr>
+          <w:rFonts w:cstheme="minorHAnsi"/>
+          <w:sz w:val="21"/>
+          <w:szCs w:val="21"/>
+        </w:rPr>
       </w:pPr>
       <w:r>
         <w:rPr>

</xml_diff>

<commit_message>
For Nato: Ty for // while MOM (Mother Of Mutants: TAYLOR ALISON SWIFT(731904GOLD)(56BLUE)) DIA
</commit_message>
<xml_diff>
--- a/+5 PILOTING_/Legal/Amonetary Economics - A Legal Basis Thereof  #Albatross.docx
+++ b/+5 PILOTING_/Legal/Amonetary Economics - A Legal Basis Thereof  #Albatross.docx
@@ -692,29 +692,7 @@
           <w:sz w:val="21"/>
           <w:szCs w:val="21"/>
         </w:rPr>
-        <w:t xml:space="preserve"> </w:t>
-      </w:r>
-      <w:proofErr w:type="spellStart"/>
-      <w:r>
-        <w:rPr>
-          <w:rFonts w:cstheme="minorHAnsi"/>
-          <w:b/>
-          <w:bCs/>
-          <w:sz w:val="21"/>
-          <w:szCs w:val="21"/>
-        </w:rPr>
-        <w:t>Amonetary</w:t>
-      </w:r>
-      <w:proofErr w:type="spellEnd"/>
-      <w:r>
-        <w:rPr>
-          <w:rFonts w:cstheme="minorHAnsi"/>
-          <w:b/>
-          <w:bCs/>
-          <w:sz w:val="21"/>
-          <w:szCs w:val="21"/>
-        </w:rPr>
-        <w:t xml:space="preserve"> Economics, Legal Basis</w:t>
+        <w:t xml:space="preserve"> Amonetary Economics, Legal Basis</w:t>
       </w:r>
       <w:r>
         <w:rPr>
@@ -730,7 +708,7 @@
           <w:sz w:val="21"/>
           <w:szCs w:val="21"/>
         </w:rPr>
-        <w:t xml:space="preserve">    // GITHUB.Com/FLOWEReconomics/american-py</w:t>
+        <w:t xml:space="preserve">    //GITHUB.Com/FLOWEReconomics/american-py</w:t>
       </w:r>
     </w:p>
     <w:p>
@@ -804,25 +782,7 @@
           <w:sz w:val="21"/>
           <w:szCs w:val="21"/>
         </w:rPr>
-        <w:t xml:space="preserve">Over the courses of Nature, man has evolved myriad </w:t>
-      </w:r>
-      <w:proofErr w:type="spellStart"/>
-      <w:r>
-        <w:rPr>
-          <w:rFonts w:cstheme="minorHAnsi"/>
-          <w:sz w:val="21"/>
-          <w:szCs w:val="21"/>
-        </w:rPr>
-        <w:t>structa</w:t>
-      </w:r>
-      <w:proofErr w:type="spellEnd"/>
-      <w:r>
-        <w:rPr>
-          <w:rFonts w:cstheme="minorHAnsi"/>
-          <w:sz w:val="21"/>
-          <w:szCs w:val="21"/>
-        </w:rPr>
-        <w:t xml:space="preserve"> given the formation of such Military_</w:t>
+        <w:t>Over the courses of Nature, man has evolved myriad structa given the formation of such Military_</w:t>
       </w:r>
     </w:p>
     <w:p>
@@ -995,43 +955,7 @@
           <w:sz w:val="21"/>
           <w:szCs w:val="21"/>
         </w:rPr>
-        <w:t xml:space="preserve"> of one </w:t>
-      </w:r>
-      <w:proofErr w:type="spellStart"/>
-      <w:r>
-        <w:rPr>
-          <w:rFonts w:cstheme="minorHAnsi"/>
-          <w:sz w:val="21"/>
-          <w:szCs w:val="21"/>
-        </w:rPr>
-        <w:t>cheavalier</w:t>
-      </w:r>
-      <w:proofErr w:type="spellEnd"/>
-      <w:r>
-        <w:rPr>
-          <w:rFonts w:cstheme="minorHAnsi"/>
-          <w:sz w:val="21"/>
-          <w:szCs w:val="21"/>
-        </w:rPr>
-        <w:t xml:space="preserve"> </w:t>
-      </w:r>
-      <w:proofErr w:type="spellStart"/>
-      <w:r>
-        <w:rPr>
-          <w:rFonts w:cstheme="minorHAnsi"/>
-          <w:sz w:val="21"/>
-          <w:szCs w:val="21"/>
-        </w:rPr>
-        <w:t>général</w:t>
-      </w:r>
-      <w:proofErr w:type="spellEnd"/>
-      <w:r>
-        <w:rPr>
-          <w:rFonts w:cstheme="minorHAnsi"/>
-          <w:sz w:val="21"/>
-          <w:szCs w:val="21"/>
-        </w:rPr>
-        <w:t xml:space="preserve">:- Napoleon Bonaparte – </w:t>
+        <w:t xml:space="preserve"> of one cheavalier général:- Napoleon Bonaparte – </w:t>
       </w:r>
       <w:r>
         <w:rPr>
@@ -1095,25 +1019,7 @@
           <w:sz w:val="21"/>
           <w:szCs w:val="21"/>
         </w:rPr>
-        <w:t xml:space="preserve">, your esteemed </w:t>
-      </w:r>
-      <w:proofErr w:type="spellStart"/>
-      <w:r>
-        <w:rPr>
-          <w:rFonts w:cstheme="minorHAnsi"/>
-          <w:sz w:val="21"/>
-          <w:szCs w:val="21"/>
-        </w:rPr>
-        <w:t>Honour</w:t>
-      </w:r>
-      <w:proofErr w:type="spellEnd"/>
-      <w:r>
-        <w:rPr>
-          <w:rFonts w:cstheme="minorHAnsi"/>
-          <w:sz w:val="21"/>
-          <w:szCs w:val="21"/>
-        </w:rPr>
-        <w:t xml:space="preserve"> is even more attuned: the Force that protects </w:t>
+        <w:t xml:space="preserve">, your esteemed Honour is even more attuned: the Force that protects </w:t>
       </w:r>
       <w:r>
         <w:rPr>
@@ -1237,25 +1143,7 @@
           <w:sz w:val="21"/>
           <w:szCs w:val="21"/>
         </w:rPr>
-        <w:t xml:space="preserve"> owes 33 Percent - </w:t>
-      </w:r>
-      <w:proofErr w:type="spellStart"/>
-      <w:r>
-        <w:rPr>
-          <w:rFonts w:cstheme="minorHAnsi"/>
-          <w:sz w:val="21"/>
-          <w:szCs w:val="21"/>
-        </w:rPr>
-        <w:t>its</w:t>
-      </w:r>
-      <w:proofErr w:type="spellEnd"/>
-      <w:r>
-        <w:rPr>
-          <w:rFonts w:cstheme="minorHAnsi"/>
-          <w:sz w:val="21"/>
-          <w:szCs w:val="21"/>
-        </w:rPr>
-        <w:t xml:space="preserve"> very Honor: the Unarmed Provocateur per Game Theory,  kings a al Jesus Christ: as the Romans once believed in three Pillars true_</w:t>
+        <w:t xml:space="preserve"> owes 33 Percent - its very Honor: the Unarmed Provocateur per Game Theory,  kings a al Jesus Christ: as the Romans once believed in three Pillars true_</w:t>
       </w:r>
     </w:p>
     <w:p>
@@ -1337,25 +1225,7 @@
           <w:sz w:val="21"/>
           <w:szCs w:val="21"/>
         </w:rPr>
-        <w:t xml:space="preserve">This Claimant, at your service (always), i: Salman CHRISTIAN Shuaib have been bestowed with Force Meta since 31 MARCH 2008 TORONTO through a Dream of a Saint – that Dream is now exercised by Meditation: in which I see her: TAYLOR ALISON SWIFT (731904GOLD)(56BLUE):- by whose Imperial prowess: I do claim that each citizen has a right to carry a MILITARY Badge and get free Tim Hortons Coffee or </w:t>
-      </w:r>
-      <w:proofErr w:type="spellStart"/>
-      <w:r>
-        <w:rPr>
-          <w:rFonts w:cstheme="minorHAnsi"/>
-          <w:sz w:val="21"/>
-          <w:szCs w:val="21"/>
-        </w:rPr>
-        <w:t>any thing</w:t>
-      </w:r>
-      <w:proofErr w:type="spellEnd"/>
-      <w:r>
-        <w:rPr>
-          <w:rFonts w:cstheme="minorHAnsi"/>
-          <w:sz w:val="21"/>
-          <w:szCs w:val="21"/>
-        </w:rPr>
-        <w:t xml:space="preserve"> else of value in the World: Long Live Starbucks (I am a Sultan of Pakistan)_ </w:t>
+        <w:t xml:space="preserve">This Claimant, at your service (always), i: Salman CHRISTIAN Shuaib have been bestowed with Force Meta since 31 MARCH 2008 TORONTO through a Dream of a Saint – that Dream is now exercised by Meditation: in which I see her: TAYLOR ALISON SWIFT (731904GOLD)(56BLUE):- by whose Imperial prowess: I do claim that each citizen has a right to carry a MILITARY Badge and get free Tim Hortons Coffee or any thing else of value in the World: Long Live Starbucks (I am a Sultan of Pakistan)_ </w:t>
       </w:r>
     </w:p>
     <w:p>

</xml_diff>